<commit_message>
Added filled tittle page
</commit_message>
<xml_diff>
--- a/Documents/PDD.docx
+++ b/Documents/PDD.docx
@@ -8,19 +8,7 @@
         <w:jc w:val="center"/>
       </w:pPr>
       <w:r>
-        <w:t xml:space="preserve">The </w:t>
-      </w:r>
-      <w:r>
-        <w:t>T</w:t>
-      </w:r>
-      <w:r>
-        <w:t xml:space="preserve">itle Of </w:t>
-      </w:r>
-      <w:r>
-        <w:t>Y</w:t>
-      </w:r>
-      <w:r>
-        <w:t>our Project</w:t>
+        <w:t>Image Processing using CUDA</w:t>
       </w:r>
     </w:p>
     <w:p/>
@@ -99,7 +87,7 @@
           <w:sz w:val="24"/>
           <w:szCs w:val="24"/>
         </w:rPr>
-        <w:t>Your Full Name Here</w:t>
+        <w:t>Dawid Kisielewski</w:t>
       </w:r>
     </w:p>
     <w:p>
@@ -141,7 +129,7 @@
           <w:sz w:val="24"/>
           <w:szCs w:val="24"/>
         </w:rPr>
-        <w:t>0000</w:t>
+        <w:t>06560</w:t>
       </w:r>
     </w:p>
     <w:p>

</xml_diff>

<commit_message>
Compleated most of section 2
</commit_message>
<xml_diff>
--- a/Documents/PDD.docx
+++ b/Documents/PDD.docx
@@ -8,13 +8,8 @@
         <w:jc w:val="center"/>
       </w:pPr>
       <w:r>
-        <w:t xml:space="preserve">Image Processing using </w:t>
-      </w:r>
-      <w:proofErr w:type="gramStart"/>
-      <w:r>
-        <w:t>CUDA</w:t>
-      </w:r>
-      <w:proofErr w:type="gramEnd"/>
+        <w:t>Image Processing using CUDA</w:t>
+      </w:r>
     </w:p>
     <w:p/>
     <w:p>
@@ -116,27 +111,7 @@
           <w:szCs w:val="24"/>
           <w:lang w:val="pl-PL"/>
         </w:rPr>
-        <w:t xml:space="preserve">Student </w:t>
-      </w:r>
-      <w:proofErr w:type="spellStart"/>
-      <w:r>
-        <w:rPr>
-          <w:rStyle w:val="Strong"/>
-          <w:sz w:val="24"/>
-          <w:szCs w:val="24"/>
-          <w:lang w:val="pl-PL"/>
-        </w:rPr>
-        <w:t>number</w:t>
-      </w:r>
-      <w:proofErr w:type="spellEnd"/>
-      <w:r>
-        <w:rPr>
-          <w:rStyle w:val="Strong"/>
-          <w:sz w:val="24"/>
-          <w:szCs w:val="24"/>
-          <w:lang w:val="pl-PL"/>
-        </w:rPr>
-        <w:t xml:space="preserve"> 20</w:t>
+        <w:t>Student number 20</w:t>
       </w:r>
       <w:r>
         <w:rPr>
@@ -2156,13 +2131,7 @@
         <w:t>will</w:t>
       </w:r>
       <w:r>
-        <w:t xml:space="preserve"> be using a </w:t>
-      </w:r>
-      <w:r>
-        <w:t>C</w:t>
-      </w:r>
-      <w:r>
-        <w:t xml:space="preserve">++ library that already an image parser to allow me to load and save images, as well as image processing algorithms to help me test and benchmark the </w:t>
+        <w:t xml:space="preserve"> be using a library that already an image parser to allow me to load and save images, as well as image processing algorithms to help me test and benchmark the </w:t>
       </w:r>
       <w:r>
         <w:t>algorithms</w:t>
@@ -2265,19 +2234,26 @@
       <w:bookmarkEnd w:id="9"/>
     </w:p>
     <w:p>
+      <w:r>
+        <w:t>There is a variety of languages that I can use to program CUDA such as C++, python and others. There are also many different libraries for those languages that enable the loading of images as well as image processing like OpenCV and Cimg.</w:t>
+      </w:r>
+    </w:p>
+    <w:p>
+      <w:pPr>
+        <w:pStyle w:val="Heading2"/>
+      </w:pPr>
+      <w:bookmarkStart w:id="10" w:name="_Toc144892532"/>
+      <w:r>
+        <w:t>Risk analysis</w:t>
+      </w:r>
+      <w:bookmarkEnd w:id="10"/>
+    </w:p>
+    <w:p>
       <w:pPr>
         <w:pStyle w:val="Advice"/>
       </w:pPr>
       <w:r>
-        <w:t xml:space="preserve">What options are available to you for the tools, </w:t>
-      </w:r>
-      <w:proofErr w:type="gramStart"/>
-      <w:r>
-        <w:t>techniques</w:t>
-      </w:r>
-      <w:proofErr w:type="gramEnd"/>
-      <w:r>
-        <w:t xml:space="preserve"> and design parameters of your project?  How will you evaluate them and make the best selection?</w:t>
+        <w:t>What risks might affect the outcome of your project or its stakeholders?  How severe are they, and what steps will you take to mitigate against them?</w:t>
       </w:r>
     </w:p>
     <w:p>
@@ -2289,66 +2265,18 @@
       <w:pPr>
         <w:pStyle w:val="Heading2"/>
       </w:pPr>
-      <w:bookmarkStart w:id="10" w:name="_Toc144892532"/>
-      <w:r>
-        <w:t>Risk analysis</w:t>
-      </w:r>
-      <w:bookmarkEnd w:id="10"/>
-    </w:p>
-    <w:p>
-      <w:pPr>
-        <w:pStyle w:val="Advice"/>
-      </w:pPr>
-      <w:r>
-        <w:t>What risks might affect the outcome of your project or its stakeholders?  How severe are they, and what steps will you take to mitigate against them?</w:t>
-      </w:r>
-    </w:p>
-    <w:p>
-      <w:r>
-        <w:t>Delete the red paragraphs and replace this one with your content (use the “Normal” paragraph style).</w:t>
-      </w:r>
-    </w:p>
-    <w:p>
-      <w:pPr>
-        <w:pStyle w:val="Heading2"/>
-      </w:pPr>
       <w:bookmarkStart w:id="11" w:name="_Toc144892533"/>
       <w:r>
-        <w:t xml:space="preserve">Resources </w:t>
-      </w:r>
-      <w:proofErr w:type="gramStart"/>
-      <w:r>
-        <w:t>required</w:t>
+        <w:t>Resources required</w:t>
       </w:r>
       <w:bookmarkEnd w:id="11"/>
-      <w:proofErr w:type="gramEnd"/>
-    </w:p>
-    <w:p>
-      <w:pPr>
-        <w:pStyle w:val="Advice"/>
-      </w:pPr>
-      <w:r>
-        <w:t xml:space="preserve">What resources will you need for the project?  Are any non-standard?  </w:t>
-      </w:r>
-      <w:r>
-        <w:t xml:space="preserve">Are they already available?  </w:t>
-      </w:r>
-      <w:r>
-        <w:t>What effect will it have if they are not available</w:t>
-      </w:r>
-      <w:r>
-        <w:t xml:space="preserve"> or are delayed</w:t>
-      </w:r>
-      <w:r>
-        <w:t xml:space="preserve">, and how would you </w:t>
-      </w:r>
-      <w:r>
-        <w:t>manage that?</w:t>
-      </w:r>
-    </w:p>
-    <w:p>
-      <w:r>
-        <w:t>Delete the red paragraphs and replace this one with your content (use the “Normal” paragraph style).</w:t>
+    </w:p>
+    <w:p>
+      <w:r>
+        <w:t xml:space="preserve">For this project I require a computer with a Nvidia GPU. I have access to the </w:t>
+      </w:r>
+      <w:r>
+        <w:t>such computer at home and in case of the machine getting broken I also have access to the High Performance lab at the university.</w:t>
       </w:r>
     </w:p>
     <w:p/>
@@ -2449,15 +2377,7 @@
         <w:t xml:space="preserve">a schedule for </w:t>
       </w:r>
       <w:r>
-        <w:t xml:space="preserve">all tasks, </w:t>
-      </w:r>
-      <w:proofErr w:type="gramStart"/>
-      <w:r>
-        <w:t>milestones</w:t>
-      </w:r>
-      <w:proofErr w:type="gramEnd"/>
-      <w:r>
-        <w:t xml:space="preserve"> and deliverables.</w:t>
+        <w:t>all tasks, milestones and deliverables.</w:t>
       </w:r>
       <w:r>
         <w:t xml:space="preserve">  Show dependencies amongst tasks.</w:t>
@@ -2536,18 +2456,10 @@
         <w:t>How will you evaluate the project’s artefacts and overall outcomes?  What user evaluation will you do?</w:t>
       </w:r>
       <w:r>
-        <w:t xml:space="preserve">  Do not underestimate the importance of </w:t>
-      </w:r>
-      <w:proofErr w:type="gramStart"/>
-      <w:r>
-        <w:t>this,</w:t>
-      </w:r>
-      <w:r>
-        <w:t xml:space="preserve"> and</w:t>
-      </w:r>
-      <w:proofErr w:type="gramEnd"/>
-      <w:r>
-        <w:t xml:space="preserve"> include clear details of how you will do the evaluation.</w:t>
+        <w:t xml:space="preserve">  Do not underestimate the importance of this,</w:t>
+      </w:r>
+      <w:r>
+        <w:t xml:space="preserve"> and include clear details of how you will do the evaluation.</w:t>
       </w:r>
     </w:p>
     <w:p>
@@ -2626,13 +2538,8 @@
         <w:t xml:space="preserve"> of writing more than will fit into the main document word count.</w:t>
       </w:r>
       <w:r>
-        <w:t xml:space="preserve">  If you don't need any appendices, then delete this whole </w:t>
-      </w:r>
-      <w:proofErr w:type="gramStart"/>
-      <w:r>
-        <w:t>section</w:t>
-      </w:r>
-      <w:proofErr w:type="gramEnd"/>
+        <w:t xml:space="preserve">  If you don't need any appendices, then delete this whole section</w:t>
+      </w:r>
     </w:p>
     <w:p>
       <w:r>

</xml_diff>

<commit_message>
Expanded on section 2
</commit_message>
<xml_diff>
--- a/Documents/PDD.docx
+++ b/Documents/PDD.docx
@@ -8,8 +8,13 @@
         <w:jc w:val="center"/>
       </w:pPr>
       <w:r>
-        <w:t>Image Processing using CUDA</w:t>
-      </w:r>
+        <w:t xml:space="preserve">Image Processing using </w:t>
+      </w:r>
+      <w:proofErr w:type="gramStart"/>
+      <w:r>
+        <w:t>CUDA</w:t>
+      </w:r>
+      <w:proofErr w:type="gramEnd"/>
     </w:p>
     <w:p/>
     <w:p>
@@ -1851,7 +1856,15 @@
         <w:t xml:space="preserve"> closed source API that allows you to write code that will run on the GPU. It was developed by Nvidia for Nvidia GPUs. It can be interfaced </w:t>
       </w:r>
       <w:r>
-        <w:t>using many different programming languages such as C++, Python, Fortran and others.</w:t>
+        <w:t xml:space="preserve">using many different programming languages such as C++, Python, </w:t>
+      </w:r>
+      <w:proofErr w:type="gramStart"/>
+      <w:r>
+        <w:t>Fortran</w:t>
+      </w:r>
+      <w:proofErr w:type="gramEnd"/>
+      <w:r>
+        <w:t xml:space="preserve"> and others.</w:t>
       </w:r>
     </w:p>
     <w:p>
@@ -1884,7 +1897,13 @@
     </w:p>
     <w:p>
       <w:r>
-        <w:t>This project will not deal with loading and saving images. For this purpose I will using a dedicated library what already has that functionality built in.</w:t>
+        <w:t xml:space="preserve">This project will not deal with loading and saving images. For this </w:t>
+      </w:r>
+      <w:r>
+        <w:t>purpose,</w:t>
+      </w:r>
+      <w:r>
+        <w:t xml:space="preserve"> I will using a dedicated library what already has that functionality built in.</w:t>
       </w:r>
     </w:p>
     <w:p>
@@ -1899,7 +1918,7 @@
     </w:p>
     <w:p>
       <w:r>
-        <w:t xml:space="preserve">The culmination of this project is a document containing my findings as well as an explanation of the code I wrote. </w:t>
+        <w:t>The culmination of this project is a document containing my findings as well as an explanation of the code I wrote.</w:t>
       </w:r>
     </w:p>
     <w:p>
@@ -1955,7 +1974,13 @@
     </w:p>
     <w:p>
       <w:r>
-        <w:t>This project will help better the understanding between algorithms that run on the CPU and the GPU as well as understanding the benefits of moving certain procedures to the GPU form the CPU and keeping other on the CPU.</w:t>
+        <w:t xml:space="preserve">The project will highlight the differences between the performance of image processing algorithms </w:t>
+      </w:r>
+      <w:r>
+        <w:t xml:space="preserve">running on the CPU compared to the GPU. </w:t>
+      </w:r>
+      <w:r>
+        <w:t>The project would also develop my skills to write and optimize parallel code.</w:t>
       </w:r>
     </w:p>
     <w:p>
@@ -1970,7 +1995,10 @@
     </w:p>
     <w:p>
       <w:r>
-        <w:t xml:space="preserve">For this project I will implement the waterfall methodology of production. I’ll designate the order I will make my algorithms and document my finings after testing/running. </w:t>
+        <w:t xml:space="preserve">For this project I’ll be implementing the Agile workflow to help adapt </w:t>
+      </w:r>
+      <w:r>
+        <w:t>to any issues I come across.</w:t>
       </w:r>
     </w:p>
     <w:p>
@@ -1985,7 +2013,24 @@
     </w:p>
     <w:p>
       <w:r>
-        <w:t>There is a variety of languages that I can use to program CUDA such as C++, python and others. There are also many different libraries for those languages that enable the loading of images as well as image processing like OpenCV and Cimg.</w:t>
+        <w:t xml:space="preserve">CUDA can interface with a variety of different programming languages. C++, Python, C#, </w:t>
+      </w:r>
+      <w:proofErr w:type="gramStart"/>
+      <w:r>
+        <w:t>Fortran</w:t>
+      </w:r>
+      <w:proofErr w:type="gramEnd"/>
+      <w:r>
+        <w:t xml:space="preserve"> and others all can’t be used when doing CUDA programming. Deciding which language to use is important as it will affect the performance of the algorithms. After picking a language </w:t>
+      </w:r>
+      <w:r>
+        <w:t>I’ll need to pick a library that fits the project requirements.</w:t>
+      </w:r>
+      <w:r>
+        <w:t xml:space="preserve"> There are many different libraries that fit such as OpenCV for C++ and Python, </w:t>
+      </w:r>
+      <w:r>
+        <w:t>ImageProcessor for C#, and many others. Finally, there are many different image processing algorithms that do different things. I will need to decide which ones to implement, my target is to implement at least 4 different algorithms.</w:t>
       </w:r>
     </w:p>
     <w:p>
@@ -2017,16 +2062,33 @@
       </w:pPr>
       <w:bookmarkStart w:id="11" w:name="_Toc144892533"/>
       <w:r>
-        <w:t>Resources required</w:t>
+        <w:t xml:space="preserve">Resources </w:t>
+      </w:r>
+      <w:proofErr w:type="gramStart"/>
+      <w:r>
+        <w:t>required</w:t>
       </w:r>
       <w:bookmarkEnd w:id="11"/>
-    </w:p>
-    <w:p>
-      <w:r>
-        <w:t xml:space="preserve">For this project I require a computer with a Nvidia GPU. I have access to the </w:t>
-      </w:r>
-      <w:r>
-        <w:t>such computer at home and in case of the machine getting broken I also have access to the High Performance lab at the university.</w:t>
+      <w:proofErr w:type="gramEnd"/>
+    </w:p>
+    <w:p>
+      <w:r>
+        <w:t>A Nvidia GPU is required to do CUDA programming</w:t>
+      </w:r>
+      <w:r>
+        <w:t>,</w:t>
+      </w:r>
+      <w:r>
+        <w:t xml:space="preserve"> this means that I will need to use a </w:t>
+      </w:r>
+      <w:r>
+        <w:t>PC</w:t>
+      </w:r>
+      <w:r>
+        <w:t xml:space="preserve"> with</w:t>
+      </w:r>
+      <w:r>
+        <w:t xml:space="preserve"> one.</w:t>
       </w:r>
     </w:p>
     <w:p/>
@@ -2127,7 +2189,15 @@
         <w:t xml:space="preserve">a schedule for </w:t>
       </w:r>
       <w:r>
-        <w:t>all tasks, milestones and deliverables.</w:t>
+        <w:t xml:space="preserve">all tasks, </w:t>
+      </w:r>
+      <w:proofErr w:type="gramStart"/>
+      <w:r>
+        <w:t>milestones</w:t>
+      </w:r>
+      <w:proofErr w:type="gramEnd"/>
+      <w:r>
+        <w:t xml:space="preserve"> and deliverables.</w:t>
       </w:r>
       <w:r>
         <w:t xml:space="preserve">  Show dependencies amongst tasks.</w:t>
@@ -2206,10 +2276,18 @@
         <w:t>How will you evaluate the project’s artefacts and overall outcomes?  What user evaluation will you do?</w:t>
       </w:r>
       <w:r>
-        <w:t xml:space="preserve">  Do not underestimate the importance of this,</w:t>
-      </w:r>
-      <w:r>
-        <w:t xml:space="preserve"> and include clear details of how you will do the evaluation.</w:t>
+        <w:t xml:space="preserve">  Do not underestimate the importance of </w:t>
+      </w:r>
+      <w:proofErr w:type="gramStart"/>
+      <w:r>
+        <w:t>this,</w:t>
+      </w:r>
+      <w:r>
+        <w:t xml:space="preserve"> and</w:t>
+      </w:r>
+      <w:proofErr w:type="gramEnd"/>
+      <w:r>
+        <w:t xml:space="preserve"> include clear details of how you will do the evaluation.</w:t>
       </w:r>
     </w:p>
     <w:p>
@@ -2288,8 +2366,13 @@
         <w:t xml:space="preserve"> of writing more than will fit into the main document word count.</w:t>
       </w:r>
       <w:r>
-        <w:t xml:space="preserve">  If you don't need any appendices, then delete this whole section</w:t>
-      </w:r>
+        <w:t xml:space="preserve">  If you don't need any appendices, then delete this whole </w:t>
+      </w:r>
+      <w:proofErr w:type="gramStart"/>
+      <w:r>
+        <w:t>section</w:t>
+      </w:r>
+      <w:proofErr w:type="gramEnd"/>
     </w:p>
     <w:p>
       <w:r>

</xml_diff>

<commit_message>
Expanded both section 1 and 2, added to section 3
</commit_message>
<xml_diff>
--- a/Documents/PDD.docx
+++ b/Documents/PDD.docx
@@ -691,81 +691,6 @@
         </w:p>
         <w:p>
           <w:pPr>
-            <w:pStyle w:val="TOC2"/>
-            <w:tabs>
-              <w:tab w:val="left" w:pos="880"/>
-              <w:tab w:val="right" w:leader="dot" w:pos="9016"/>
-            </w:tabs>
-            <w:rPr>
-              <w:rFonts w:eastAsiaTheme="minorEastAsia"/>
-              <w:lang w:eastAsia="en-GB"/>
-            </w:rPr>
-          </w:pPr>
-          <w:hyperlink w:anchor="_Toc144892527" w:history="1">
-            <w:r>
-              <w:rPr>
-                <w:rStyle w:val="Hyperlink"/>
-              </w:rPr>
-              <w:t>1.6.</w:t>
-            </w:r>
-            <w:r>
-              <w:rPr>
-                <w:rFonts w:eastAsiaTheme="minorEastAsia"/>
-                <w:lang w:eastAsia="en-GB"/>
-              </w:rPr>
-              <w:tab/>
-            </w:r>
-            <w:r>
-              <w:rPr>
-                <w:rStyle w:val="Hyperlink"/>
-              </w:rPr>
-              <w:t>Assumptions</w:t>
-            </w:r>
-            <w:r>
-              <w:rPr>
-                <w:webHidden/>
-              </w:rPr>
-              <w:tab/>
-            </w:r>
-            <w:r>
-              <w:rPr>
-                <w:webHidden/>
-              </w:rPr>
-              <w:fldChar w:fldCharType="begin"/>
-            </w:r>
-            <w:r>
-              <w:rPr>
-                <w:webHidden/>
-              </w:rPr>
-              <w:instrText xml:space="preserve"> PAGEREF _Toc144892527 \h </w:instrText>
-            </w:r>
-            <w:r>
-              <w:rPr>
-                <w:webHidden/>
-              </w:rPr>
-            </w:r>
-            <w:r>
-              <w:rPr>
-                <w:webHidden/>
-              </w:rPr>
-              <w:fldChar w:fldCharType="separate"/>
-            </w:r>
-            <w:r>
-              <w:rPr>
-                <w:webHidden/>
-              </w:rPr>
-              <w:t>3</w:t>
-            </w:r>
-            <w:r>
-              <w:rPr>
-                <w:webHidden/>
-              </w:rPr>
-              <w:fldChar w:fldCharType="end"/>
-            </w:r>
-          </w:hyperlink>
-        </w:p>
-        <w:p>
-          <w:pPr>
             <w:pStyle w:val="TOC1"/>
             <w:rPr>
               <w:rFonts w:eastAsiaTheme="minorEastAsia"/>
@@ -1836,17 +1761,42 @@
     </w:p>
     <w:p>
       <w:r>
-        <w:t xml:space="preserve">Image processing is a large part of computing as its used in many sectors for various applications such as medical imagery, computer vision and easing the process of gathering data from an image. Tho image processing can be done on the CPU, the parallelised nature of the GPU tends to </w:t>
-      </w:r>
-      <w:r>
-        <w:t>expedite</w:t>
-      </w:r>
-      <w:r>
-        <w:t xml:space="preserve"> the process</w:t>
+        <w:t xml:space="preserve">Image processing is the process of computing an image to enhance it and or to modify the image in a way to ease the process extracting data from it. This process can often involve sharpening the image, removing graininess and or noise from an image, and many other different </w:t>
+      </w:r>
+      <w:r>
+        <w:t>processes [1]</w:t>
       </w:r>
       <w:r>
         <w:t>.</w:t>
       </w:r>
+      <w:r>
+        <w:t xml:space="preserve"> </w:t>
+      </w:r>
+      <w:r>
+        <w:t xml:space="preserve">Graphical Processing Units (GPU) have been mainly used as 3D graphics accelerators for rendering pipelines such as OpenGL or DirectX but after gaining many cores people realised that moving simple parallel tasks </w:t>
+      </w:r>
+      <w:proofErr w:type="gramStart"/>
+      <w:r>
+        <w:t>off of</w:t>
+      </w:r>
+      <w:proofErr w:type="gramEnd"/>
+      <w:r>
+        <w:t xml:space="preserve"> the CPU and onto the GPU. As shown by </w:t>
+      </w:r>
+      <w:r>
+        <w:t>Castaño-</w:t>
+      </w:r>
+      <w:proofErr w:type="spellStart"/>
+      <w:r>
+        <w:t>Díez</w:t>
+      </w:r>
+      <w:r>
+        <w:t>’s</w:t>
+      </w:r>
+      <w:proofErr w:type="spellEnd"/>
+      <w:r>
+        <w:t xml:space="preserve"> study in 2008 this decreases the time for image processing loads to be completed [2].</w:t>
+      </w:r>
     </w:p>
     <w:p>
       <w:r>
@@ -1884,6 +1834,9 @@
       <w:r>
         <w:t>gorithms work.</w:t>
       </w:r>
+      <w:r>
+        <w:t xml:space="preserve"> The goal is to implement at least 3 algorithms of different types on images of varying resolutions to get a large data set.</w:t>
+      </w:r>
     </w:p>
     <w:p>
       <w:pPr>
@@ -1903,7 +1856,37 @@
         <w:t>purpose,</w:t>
       </w:r>
       <w:r>
-        <w:t xml:space="preserve"> I will using a dedicated library what already has that functionality built in.</w:t>
+        <w:t xml:space="preserve"> I will </w:t>
+      </w:r>
+      <w:r>
+        <w:t>be using</w:t>
+      </w:r>
+      <w:r>
+        <w:t xml:space="preserve"> a dedicated library </w:t>
+      </w:r>
+      <w:r>
+        <w:t>that</w:t>
+      </w:r>
+      <w:r>
+        <w:t xml:space="preserve"> already has </w:t>
+      </w:r>
+      <w:r>
+        <w:t>th</w:t>
+      </w:r>
+      <w:r>
+        <w:t>ese</w:t>
+      </w:r>
+      <w:r>
+        <w:t xml:space="preserve"> </w:t>
+      </w:r>
+      <w:r>
+        <w:t>functionaliti</w:t>
+      </w:r>
+      <w:r>
+        <w:t>es</w:t>
+      </w:r>
+      <w:r>
+        <w:t xml:space="preserve"> built in.</w:t>
       </w:r>
     </w:p>
     <w:p>
@@ -2000,6 +1983,29 @@
       <w:r>
         <w:t>to any issues I come across.</w:t>
       </w:r>
+      <w:r>
+        <w:t xml:space="preserve"> </w:t>
+      </w:r>
+      <w:r>
+        <w:t>I’ll</w:t>
+      </w:r>
+      <w:r>
+        <w:t xml:space="preserve"> be running sprints with specific targets to meet. At the end of each sprint ill reflect on the work I have done and then evaluate my </w:t>
+      </w:r>
+      <w:proofErr w:type="spellStart"/>
+      <w:r>
+        <w:t>gant</w:t>
+      </w:r>
+      <w:proofErr w:type="spellEnd"/>
+      <w:r>
+        <w:t xml:space="preserve"> chat as well as if there is any additional </w:t>
+      </w:r>
+      <w:r>
+        <w:t>decomposition</w:t>
+      </w:r>
+      <w:r>
+        <w:t xml:space="preserve"> is required.</w:t>
+      </w:r>
     </w:p>
     <w:p>
       <w:pPr>
@@ -2015,11 +2021,9 @@
       <w:r>
         <w:t xml:space="preserve">CUDA can interface with a variety of different programming languages. C++, Python, C#, </w:t>
       </w:r>
-      <w:proofErr w:type="gramStart"/>
-      <w:r>
-        <w:t>Fortran</w:t>
-      </w:r>
-      <w:proofErr w:type="gramEnd"/>
+      <w:r>
+        <w:t>Fortran,</w:t>
+      </w:r>
       <w:r>
         <w:t xml:space="preserve"> and others all can’t be used when doing CUDA programming. Deciding which language to use is important as it will affect the performance of the algorithms. After picking a language </w:t>
       </w:r>
@@ -2043,19 +2047,296 @@
       </w:r>
       <w:bookmarkEnd w:id="10"/>
     </w:p>
-    <w:p>
-      <w:pPr>
-        <w:pStyle w:val="Advice"/>
-      </w:pPr>
-      <w:r>
-        <w:t>What risks might affect the outcome of your project or its stakeholders?  How severe are they, and what steps will you take to mitigate against them?</w:t>
-      </w:r>
-    </w:p>
-    <w:p>
-      <w:r>
-        <w:t>Delete the red paragraphs and replace this one with your content (use the “Normal” paragraph style).</w:t>
-      </w:r>
-    </w:p>
+    <w:tbl>
+      <w:tblPr>
+        <w:tblStyle w:val="TableGrid"/>
+        <w:tblW w:w="0" w:type="auto"/>
+        <w:tblLook w:val="04A0" w:firstRow="1" w:lastRow="0" w:firstColumn="1" w:lastColumn="0" w:noHBand="0" w:noVBand="1"/>
+      </w:tblPr>
+      <w:tblGrid>
+        <w:gridCol w:w="1502"/>
+        <w:gridCol w:w="1502"/>
+        <w:gridCol w:w="1503"/>
+        <w:gridCol w:w="1503"/>
+        <w:gridCol w:w="1503"/>
+        <w:gridCol w:w="1503"/>
+      </w:tblGrid>
+      <w:tr>
+        <w:tc>
+          <w:tcPr>
+            <w:tcW w:w="1502" w:type="dxa"/>
+          </w:tcPr>
+          <w:p>
+            <w:r>
+              <w:t>Hazard</w:t>
+            </w:r>
+          </w:p>
+        </w:tc>
+        <w:tc>
+          <w:tcPr>
+            <w:tcW w:w="1502" w:type="dxa"/>
+          </w:tcPr>
+          <w:p>
+            <w:r>
+              <w:t>Risk</w:t>
+            </w:r>
+          </w:p>
+        </w:tc>
+        <w:tc>
+          <w:tcPr>
+            <w:tcW w:w="1503" w:type="dxa"/>
+          </w:tcPr>
+          <w:p>
+            <w:r>
+              <w:t>Mitigation</w:t>
+            </w:r>
+          </w:p>
+        </w:tc>
+        <w:tc>
+          <w:tcPr>
+            <w:tcW w:w="1503" w:type="dxa"/>
+          </w:tcPr>
+          <w:p>
+            <w:r>
+              <w:t>Likelihood</w:t>
+            </w:r>
+          </w:p>
+        </w:tc>
+        <w:tc>
+          <w:tcPr>
+            <w:tcW w:w="1503" w:type="dxa"/>
+          </w:tcPr>
+          <w:p>
+            <w:r>
+              <w:t>Severity</w:t>
+            </w:r>
+          </w:p>
+        </w:tc>
+        <w:tc>
+          <w:tcPr>
+            <w:tcW w:w="1503" w:type="dxa"/>
+          </w:tcPr>
+          <w:p>
+            <w:r>
+              <w:t>Risk Score</w:t>
+            </w:r>
+          </w:p>
+        </w:tc>
+      </w:tr>
+      <w:tr>
+        <w:tc>
+          <w:tcPr>
+            <w:tcW w:w="1502" w:type="dxa"/>
+          </w:tcPr>
+          <w:p>
+            <w:r>
+              <w:t>Illness</w:t>
+            </w:r>
+          </w:p>
+        </w:tc>
+        <w:tc>
+          <w:tcPr>
+            <w:tcW w:w="1502" w:type="dxa"/>
+          </w:tcPr>
+          <w:p>
+            <w:r>
+              <w:t>Harder to focus and Concentrate on the project meaning more time wasted extending the projects time to complete</w:t>
+            </w:r>
+          </w:p>
+        </w:tc>
+        <w:tc>
+          <w:tcPr>
+            <w:tcW w:w="1503" w:type="dxa"/>
+          </w:tcPr>
+          <w:p>
+            <w:r>
+              <w:t>Plan time to work on tasks a bit longer to compensate for any wasted time.</w:t>
+            </w:r>
+          </w:p>
+          <w:p>
+            <w:r>
+              <w:t>Take medicine and recover quickly</w:t>
+            </w:r>
+          </w:p>
+        </w:tc>
+        <w:tc>
+          <w:tcPr>
+            <w:tcW w:w="1503" w:type="dxa"/>
+          </w:tcPr>
+          <w:p>
+            <w:r>
+              <w:t>High - 4</w:t>
+            </w:r>
+          </w:p>
+        </w:tc>
+        <w:tc>
+          <w:tcPr>
+            <w:tcW w:w="1503" w:type="dxa"/>
+          </w:tcPr>
+          <w:p>
+            <w:r>
+              <w:t>Low - 2</w:t>
+            </w:r>
+          </w:p>
+        </w:tc>
+        <w:tc>
+          <w:tcPr>
+            <w:tcW w:w="1503" w:type="dxa"/>
+          </w:tcPr>
+          <w:p>
+            <w:r>
+              <w:t>8</w:t>
+            </w:r>
+          </w:p>
+        </w:tc>
+      </w:tr>
+      <w:tr>
+        <w:tc>
+          <w:tcPr>
+            <w:tcW w:w="1502" w:type="dxa"/>
+          </w:tcPr>
+          <w:p>
+            <w:r>
+              <w:t>Data Loss</w:t>
+            </w:r>
+          </w:p>
+        </w:tc>
+        <w:tc>
+          <w:tcPr>
+            <w:tcW w:w="1502" w:type="dxa"/>
+          </w:tcPr>
+          <w:p>
+            <w:r>
+              <w:t xml:space="preserve">Project files being loss </w:t>
+            </w:r>
+            <w:proofErr w:type="spellStart"/>
+            <w:r>
+              <w:t>dew</w:t>
+            </w:r>
+            <w:proofErr w:type="spellEnd"/>
+            <w:r>
+              <w:t xml:space="preserve"> to failure of hardware and or </w:t>
+            </w:r>
+            <w:r>
+              <w:t>data corruption</w:t>
+            </w:r>
+          </w:p>
+        </w:tc>
+        <w:tc>
+          <w:tcPr>
+            <w:tcW w:w="1503" w:type="dxa"/>
+          </w:tcPr>
+          <w:p>
+            <w:r>
+              <w:t>The use of git and GitHub for cloud backups. Committing work after every task.</w:t>
+            </w:r>
+          </w:p>
+        </w:tc>
+        <w:tc>
+          <w:tcPr>
+            <w:tcW w:w="1503" w:type="dxa"/>
+          </w:tcPr>
+          <w:p>
+            <w:r>
+              <w:t>Low - 2</w:t>
+            </w:r>
+          </w:p>
+        </w:tc>
+        <w:tc>
+          <w:tcPr>
+            <w:tcW w:w="1503" w:type="dxa"/>
+          </w:tcPr>
+          <w:p>
+            <w:r>
+              <w:t>Very High - 5</w:t>
+            </w:r>
+          </w:p>
+        </w:tc>
+        <w:tc>
+          <w:tcPr>
+            <w:tcW w:w="1503" w:type="dxa"/>
+          </w:tcPr>
+          <w:p>
+            <w:r>
+              <w:t>10</w:t>
+            </w:r>
+          </w:p>
+        </w:tc>
+      </w:tr>
+      <w:tr>
+        <w:tc>
+          <w:tcPr>
+            <w:tcW w:w="1502" w:type="dxa"/>
+          </w:tcPr>
+          <w:p>
+            <w:r>
+              <w:t>Loss of Internet Service</w:t>
+            </w:r>
+          </w:p>
+        </w:tc>
+        <w:tc>
+          <w:tcPr>
+            <w:tcW w:w="1502" w:type="dxa"/>
+          </w:tcPr>
+          <w:p>
+            <w:r>
+              <w:t>Loosing internet will slow down my progress investigating literature and researching any problems I encounter in my project</w:t>
+            </w:r>
+          </w:p>
+        </w:tc>
+        <w:tc>
+          <w:tcPr>
+            <w:tcW w:w="1503" w:type="dxa"/>
+          </w:tcPr>
+          <w:p>
+            <w:r>
+              <w:t>Going to work on campus as internet on campus is free to use for students.</w:t>
+            </w:r>
+          </w:p>
+          <w:p>
+            <w:r>
+              <w:t xml:space="preserve">Report the issue to my landlord to get the </w:t>
+            </w:r>
+            <w:r>
+              <w:lastRenderedPageBreak/>
+              <w:t>problem fixed as quickly as possible</w:t>
+            </w:r>
+          </w:p>
+        </w:tc>
+        <w:tc>
+          <w:tcPr>
+            <w:tcW w:w="1503" w:type="dxa"/>
+          </w:tcPr>
+          <w:p>
+            <w:r>
+              <w:lastRenderedPageBreak/>
+              <w:t>Low - 2</w:t>
+            </w:r>
+          </w:p>
+        </w:tc>
+        <w:tc>
+          <w:tcPr>
+            <w:tcW w:w="1503" w:type="dxa"/>
+          </w:tcPr>
+          <w:p>
+            <w:r>
+              <w:t>Medium - 3</w:t>
+            </w:r>
+          </w:p>
+        </w:tc>
+        <w:tc>
+          <w:tcPr>
+            <w:tcW w:w="1503" w:type="dxa"/>
+          </w:tcPr>
+          <w:p>
+            <w:r>
+              <w:t>6</w:t>
+            </w:r>
+          </w:p>
+        </w:tc>
+      </w:tr>
+    </w:tbl>
+    <w:p/>
     <w:p>
       <w:pPr>
         <w:pStyle w:val="Heading2"/>
@@ -2079,16 +2360,13 @@
         <w:t>,</w:t>
       </w:r>
       <w:r>
-        <w:t xml:space="preserve"> this means that I will need to use a </w:t>
-      </w:r>
-      <w:r>
-        <w:t>PC</w:t>
-      </w:r>
-      <w:r>
-        <w:t xml:space="preserve"> with</w:t>
-      </w:r>
-      <w:r>
-        <w:t xml:space="preserve"> one.</w:t>
+        <w:t xml:space="preserve"> this means that I will need to </w:t>
+      </w:r>
+      <w:r>
+        <w:t>develop my program and demonstrate my it on a PC with a CUDA capable GPU</w:t>
+      </w:r>
+      <w:r>
+        <w:t>.</w:t>
       </w:r>
     </w:p>
     <w:p/>
@@ -2129,33 +2407,182 @@
     </w:p>
     <w:p>
       <w:pPr>
-        <w:pStyle w:val="Advice"/>
-      </w:pPr>
-      <w:r>
-        <w:t>Present a</w:t>
-      </w:r>
-      <w:r>
-        <w:t xml:space="preserve"> realistic</w:t>
-      </w:r>
-      <w:r>
-        <w:t xml:space="preserve"> task list</w:t>
-      </w:r>
-      <w:r>
-        <w:t xml:space="preserve"> for the entire project</w:t>
-      </w:r>
-      <w:r>
-        <w:t>, broken down to a suitable level of detail.</w:t>
-      </w:r>
-      <w:r>
-        <w:t xml:space="preserve">  Indicate milestones against which progress can be monitored.</w:t>
-      </w:r>
-      <w:r>
-        <w:t xml:space="preserve">  Make sure you include all the deliverables you mentioned earlier.</w:t>
-      </w:r>
-    </w:p>
-    <w:p>
-      <w:r>
-        <w:t>Delete the red paragraphs and replace this one with your content (use the “Normal” paragraph style).</w:t>
+        <w:pStyle w:val="ListParagraph"/>
+        <w:numPr>
+          <w:ilvl w:val="0"/>
+          <w:numId w:val="5"/>
+        </w:numPr>
+      </w:pPr>
+      <w:r>
+        <w:t>Literature Review</w:t>
+      </w:r>
+    </w:p>
+    <w:p>
+      <w:pPr>
+        <w:pStyle w:val="ListParagraph"/>
+        <w:numPr>
+          <w:ilvl w:val="0"/>
+          <w:numId w:val="5"/>
+        </w:numPr>
+      </w:pPr>
+      <w:r>
+        <w:t>Project Introduction</w:t>
+      </w:r>
+    </w:p>
+    <w:p>
+      <w:pPr>
+        <w:pStyle w:val="ListParagraph"/>
+        <w:numPr>
+          <w:ilvl w:val="0"/>
+          <w:numId w:val="5"/>
+        </w:numPr>
+      </w:pPr>
+      <w:r>
+        <w:t>Algorithm 1 research</w:t>
+      </w:r>
+    </w:p>
+    <w:p>
+      <w:pPr>
+        <w:pStyle w:val="ListParagraph"/>
+        <w:numPr>
+          <w:ilvl w:val="0"/>
+          <w:numId w:val="5"/>
+        </w:numPr>
+      </w:pPr>
+      <w:r>
+        <w:t>Algorithm 1 Implementation</w:t>
+      </w:r>
+    </w:p>
+    <w:p>
+      <w:pPr>
+        <w:pStyle w:val="ListParagraph"/>
+        <w:numPr>
+          <w:ilvl w:val="0"/>
+          <w:numId w:val="5"/>
+        </w:numPr>
+      </w:pPr>
+      <w:r>
+        <w:t>Algorithm 1 Writeup</w:t>
+      </w:r>
+    </w:p>
+    <w:p>
+      <w:pPr>
+        <w:pStyle w:val="ListParagraph"/>
+        <w:numPr>
+          <w:ilvl w:val="0"/>
+          <w:numId w:val="5"/>
+        </w:numPr>
+      </w:pPr>
+      <w:r>
+        <w:t xml:space="preserve">Algorithm </w:t>
+      </w:r>
+      <w:r>
+        <w:t>2</w:t>
+      </w:r>
+      <w:r>
+        <w:t xml:space="preserve"> research</w:t>
+      </w:r>
+    </w:p>
+    <w:p>
+      <w:pPr>
+        <w:pStyle w:val="ListParagraph"/>
+        <w:numPr>
+          <w:ilvl w:val="0"/>
+          <w:numId w:val="5"/>
+        </w:numPr>
+      </w:pPr>
+      <w:r>
+        <w:t xml:space="preserve">Algorithm </w:t>
+      </w:r>
+      <w:r>
+        <w:t>2</w:t>
+      </w:r>
+      <w:r>
+        <w:t xml:space="preserve"> Implementation</w:t>
+      </w:r>
+    </w:p>
+    <w:p>
+      <w:pPr>
+        <w:pStyle w:val="ListParagraph"/>
+        <w:numPr>
+          <w:ilvl w:val="0"/>
+          <w:numId w:val="5"/>
+        </w:numPr>
+      </w:pPr>
+      <w:r>
+        <w:t xml:space="preserve">Algorithm </w:t>
+      </w:r>
+      <w:r>
+        <w:t xml:space="preserve">2 </w:t>
+      </w:r>
+      <w:r>
+        <w:t>Writeup</w:t>
+      </w:r>
+    </w:p>
+    <w:p>
+      <w:pPr>
+        <w:pStyle w:val="ListParagraph"/>
+        <w:numPr>
+          <w:ilvl w:val="0"/>
+          <w:numId w:val="5"/>
+        </w:numPr>
+      </w:pPr>
+      <w:r>
+        <w:t xml:space="preserve">Algorithm </w:t>
+      </w:r>
+      <w:r>
+        <w:t>3</w:t>
+      </w:r>
+      <w:r>
+        <w:t xml:space="preserve"> research</w:t>
+      </w:r>
+    </w:p>
+    <w:p>
+      <w:pPr>
+        <w:pStyle w:val="ListParagraph"/>
+        <w:numPr>
+          <w:ilvl w:val="0"/>
+          <w:numId w:val="5"/>
+        </w:numPr>
+      </w:pPr>
+      <w:r>
+        <w:t xml:space="preserve">Algorithm </w:t>
+      </w:r>
+      <w:r>
+        <w:t>3</w:t>
+      </w:r>
+      <w:r>
+        <w:t xml:space="preserve"> Implementation</w:t>
+      </w:r>
+    </w:p>
+    <w:p>
+      <w:pPr>
+        <w:pStyle w:val="ListParagraph"/>
+        <w:numPr>
+          <w:ilvl w:val="0"/>
+          <w:numId w:val="5"/>
+        </w:numPr>
+      </w:pPr>
+      <w:r>
+        <w:t xml:space="preserve">Algorithm </w:t>
+      </w:r>
+      <w:r>
+        <w:t>3</w:t>
+      </w:r>
+      <w:r>
+        <w:t xml:space="preserve"> Writeup</w:t>
+      </w:r>
+    </w:p>
+    <w:p>
+      <w:pPr>
+        <w:pStyle w:val="ListParagraph"/>
+        <w:numPr>
+          <w:ilvl w:val="0"/>
+          <w:numId w:val="5"/>
+        </w:numPr>
+      </w:pPr>
+      <w:r>
+        <w:t>Conclusion</w:t>
       </w:r>
     </w:p>
     <w:p>
@@ -2234,28 +2661,8 @@
       <w:bookmarkEnd w:id="16"/>
     </w:p>
     <w:p>
-      <w:pPr>
-        <w:pStyle w:val="Advice"/>
-      </w:pPr>
-      <w:r>
-        <w:t>How will you manage the project</w:t>
-      </w:r>
-      <w:r>
-        <w:t xml:space="preserve"> day-to-day</w:t>
-      </w:r>
-      <w:r>
-        <w:t xml:space="preserve">?  How will its performance be monitored?  How </w:t>
-      </w:r>
-      <w:r>
-        <w:t>w</w:t>
-      </w:r>
-      <w:r>
-        <w:t>ill you judge if it has been successful?</w:t>
-      </w:r>
-    </w:p>
-    <w:p>
-      <w:r>
-        <w:t>Delete the red paragraphs and replace this one with your content (use the “Normal” paragraph style).</w:t>
+      <w:r>
+        <w:t>As the project is run using AGILE, at the end of each sprint I’ll make a small reflection on what I should focus on for the next sprint. As well as this I’ll have the ability to make quick changes during each sprint.</w:t>
       </w:r>
     </w:p>
     <w:p>
@@ -2307,19 +2714,76 @@
       <w:bookmarkEnd w:id="18"/>
     </w:p>
     <w:p>
-      <w:pPr>
-        <w:pStyle w:val="Advice"/>
-      </w:pPr>
-      <w:r>
-        <w:t xml:space="preserve">List any sources you have used for your background and introduction here.  Make sure you use the proper referencing format.  </w:t>
-      </w:r>
-    </w:p>
-    <w:p>
-      <w:r>
-        <w:t>Delete the red paragraphs and replace this one with your content (use the “Normal” paragraph style).</w:t>
-      </w:r>
-    </w:p>
-    <w:p/>
+      <w:r>
+        <w:t>[1]</w:t>
+      </w:r>
+      <w:r>
+        <w:t xml:space="preserve"> </w:t>
+      </w:r>
+      <w:r>
+        <w:t xml:space="preserve">Niblack, W. 1986, </w:t>
+      </w:r>
+      <w:r>
+        <w:rPr>
+          <w:i/>
+          <w:iCs/>
+        </w:rPr>
+        <w:t xml:space="preserve">An introduction to digital image processing, </w:t>
+      </w:r>
+      <w:r>
+        <w:t>Prentice-Hall International, Englewood Cliffs, N.J.</w:t>
+      </w:r>
+    </w:p>
+    <w:p>
+      <w:r>
+        <w:t xml:space="preserve">[2] </w:t>
+      </w:r>
+      <w:r>
+        <w:t>Castaño-</w:t>
+      </w:r>
+      <w:proofErr w:type="spellStart"/>
+      <w:r>
+        <w:t>Díez</w:t>
+      </w:r>
+      <w:proofErr w:type="spellEnd"/>
+      <w:r>
+        <w:t xml:space="preserve">, D., Moser, D., </w:t>
+      </w:r>
+      <w:proofErr w:type="spellStart"/>
+      <w:r>
+        <w:t>Schoenegger</w:t>
+      </w:r>
+      <w:proofErr w:type="spellEnd"/>
+      <w:r>
+        <w:t xml:space="preserve">, A., </w:t>
+      </w:r>
+      <w:proofErr w:type="spellStart"/>
+      <w:r>
+        <w:t>Pruggnaller</w:t>
+      </w:r>
+      <w:proofErr w:type="spellEnd"/>
+      <w:r>
+        <w:t xml:space="preserve">, S. &amp; </w:t>
+      </w:r>
+      <w:proofErr w:type="spellStart"/>
+      <w:r>
+        <w:t>Frangakis</w:t>
+      </w:r>
+      <w:proofErr w:type="spellEnd"/>
+      <w:r>
+        <w:t xml:space="preserve">, A.S. 2008, "Performance evaluation of image processing algorithms on the GPU", </w:t>
+      </w:r>
+      <w:r>
+        <w:rPr>
+          <w:i/>
+          <w:iCs/>
+        </w:rPr>
+        <w:t xml:space="preserve">Journal of structural biology, </w:t>
+      </w:r>
+      <w:r>
+        <w:t>vol. 164, no. 1, pp. 153-160.</w:t>
+      </w:r>
+    </w:p>
     <w:p>
       <w:pPr>
         <w:pStyle w:val="Heading1"/>
@@ -2381,8 +2845,8 @@
     </w:p>
     <w:p/>
     <w:sectPr>
-      <w:headerReference w:type="default" r:id="rId7"/>
-      <w:footerReference w:type="default" r:id="rId8"/>
+      <w:headerReference w:type="default" r:id="rId8"/>
+      <w:footerReference w:type="default" r:id="rId9"/>
       <w:pgSz w:w="11906" w:h="16838"/>
       <w:pgMar w:top="1440" w:right="1440" w:bottom="1440" w:left="1440" w:header="708" w:footer="708" w:gutter="0"/>
       <w:cols w:space="708"/>
@@ -2527,6 +2991,119 @@
     </w:lvl>
   </w:abstractNum>
   <w:abstractNum w:abstractNumId="1" w15:restartNumberingAfterBreak="0">
+    <w:nsid w:val="267879D3"/>
+    <w:multiLevelType w:val="hybridMultilevel"/>
+    <w:tmpl w:val="B8A671DE"/>
+    <w:lvl w:ilvl="0" w:tplc="08090001">
+      <w:start w:val="1"/>
+      <w:numFmt w:val="bullet"/>
+      <w:lvlText w:val=""/>
+      <w:lvlJc w:val="left"/>
+      <w:pPr>
+        <w:ind w:left="720" w:hanging="360"/>
+      </w:pPr>
+      <w:rPr>
+        <w:rFonts w:ascii="Symbol" w:hAnsi="Symbol" w:hint="default"/>
+      </w:rPr>
+    </w:lvl>
+    <w:lvl w:ilvl="1" w:tplc="08090003" w:tentative="1">
+      <w:start w:val="1"/>
+      <w:numFmt w:val="bullet"/>
+      <w:lvlText w:val="o"/>
+      <w:lvlJc w:val="left"/>
+      <w:pPr>
+        <w:ind w:left="1440" w:hanging="360"/>
+      </w:pPr>
+      <w:rPr>
+        <w:rFonts w:ascii="Courier New" w:hAnsi="Courier New" w:cs="Courier New" w:hint="default"/>
+      </w:rPr>
+    </w:lvl>
+    <w:lvl w:ilvl="2" w:tplc="08090005" w:tentative="1">
+      <w:start w:val="1"/>
+      <w:numFmt w:val="bullet"/>
+      <w:lvlText w:val=""/>
+      <w:lvlJc w:val="left"/>
+      <w:pPr>
+        <w:ind w:left="2160" w:hanging="360"/>
+      </w:pPr>
+      <w:rPr>
+        <w:rFonts w:ascii="Wingdings" w:hAnsi="Wingdings" w:hint="default"/>
+      </w:rPr>
+    </w:lvl>
+    <w:lvl w:ilvl="3" w:tplc="08090001" w:tentative="1">
+      <w:start w:val="1"/>
+      <w:numFmt w:val="bullet"/>
+      <w:lvlText w:val=""/>
+      <w:lvlJc w:val="left"/>
+      <w:pPr>
+        <w:ind w:left="2880" w:hanging="360"/>
+      </w:pPr>
+      <w:rPr>
+        <w:rFonts w:ascii="Symbol" w:hAnsi="Symbol" w:hint="default"/>
+      </w:rPr>
+    </w:lvl>
+    <w:lvl w:ilvl="4" w:tplc="08090003" w:tentative="1">
+      <w:start w:val="1"/>
+      <w:numFmt w:val="bullet"/>
+      <w:lvlText w:val="o"/>
+      <w:lvlJc w:val="left"/>
+      <w:pPr>
+        <w:ind w:left="3600" w:hanging="360"/>
+      </w:pPr>
+      <w:rPr>
+        <w:rFonts w:ascii="Courier New" w:hAnsi="Courier New" w:cs="Courier New" w:hint="default"/>
+      </w:rPr>
+    </w:lvl>
+    <w:lvl w:ilvl="5" w:tplc="08090005" w:tentative="1">
+      <w:start w:val="1"/>
+      <w:numFmt w:val="bullet"/>
+      <w:lvlText w:val=""/>
+      <w:lvlJc w:val="left"/>
+      <w:pPr>
+        <w:ind w:left="4320" w:hanging="360"/>
+      </w:pPr>
+      <w:rPr>
+        <w:rFonts w:ascii="Wingdings" w:hAnsi="Wingdings" w:hint="default"/>
+      </w:rPr>
+    </w:lvl>
+    <w:lvl w:ilvl="6" w:tplc="08090001" w:tentative="1">
+      <w:start w:val="1"/>
+      <w:numFmt w:val="bullet"/>
+      <w:lvlText w:val=""/>
+      <w:lvlJc w:val="left"/>
+      <w:pPr>
+        <w:ind w:left="5040" w:hanging="360"/>
+      </w:pPr>
+      <w:rPr>
+        <w:rFonts w:ascii="Symbol" w:hAnsi="Symbol" w:hint="default"/>
+      </w:rPr>
+    </w:lvl>
+    <w:lvl w:ilvl="7" w:tplc="08090003" w:tentative="1">
+      <w:start w:val="1"/>
+      <w:numFmt w:val="bullet"/>
+      <w:lvlText w:val="o"/>
+      <w:lvlJc w:val="left"/>
+      <w:pPr>
+        <w:ind w:left="5760" w:hanging="360"/>
+      </w:pPr>
+      <w:rPr>
+        <w:rFonts w:ascii="Courier New" w:hAnsi="Courier New" w:cs="Courier New" w:hint="default"/>
+      </w:rPr>
+    </w:lvl>
+    <w:lvl w:ilvl="8" w:tplc="08090005" w:tentative="1">
+      <w:start w:val="1"/>
+      <w:numFmt w:val="bullet"/>
+      <w:lvlText w:val=""/>
+      <w:lvlJc w:val="left"/>
+      <w:pPr>
+        <w:ind w:left="6480" w:hanging="360"/>
+      </w:pPr>
+      <w:rPr>
+        <w:rFonts w:ascii="Wingdings" w:hAnsi="Wingdings" w:hint="default"/>
+      </w:rPr>
+    </w:lvl>
+  </w:abstractNum>
+  <w:abstractNum w:abstractNumId="2" w15:restartNumberingAfterBreak="0">
     <w:nsid w:val="316C32C3"/>
     <w:multiLevelType w:val="multilevel"/>
     <w:tmpl w:val="98045BBC"/>
@@ -2614,7 +3191,120 @@
       </w:pPr>
     </w:lvl>
   </w:abstractNum>
-  <w:abstractNum w:abstractNumId="2" w15:restartNumberingAfterBreak="0">
+  <w:abstractNum w:abstractNumId="3" w15:restartNumberingAfterBreak="0">
+    <w:nsid w:val="33B27831"/>
+    <w:multiLevelType w:val="hybridMultilevel"/>
+    <w:tmpl w:val="7C54206C"/>
+    <w:lvl w:ilvl="0" w:tplc="08090001">
+      <w:start w:val="1"/>
+      <w:numFmt w:val="bullet"/>
+      <w:lvlText w:val=""/>
+      <w:lvlJc w:val="left"/>
+      <w:pPr>
+        <w:ind w:left="720" w:hanging="360"/>
+      </w:pPr>
+      <w:rPr>
+        <w:rFonts w:ascii="Symbol" w:hAnsi="Symbol" w:hint="default"/>
+      </w:rPr>
+    </w:lvl>
+    <w:lvl w:ilvl="1" w:tplc="08090003" w:tentative="1">
+      <w:start w:val="1"/>
+      <w:numFmt w:val="bullet"/>
+      <w:lvlText w:val="o"/>
+      <w:lvlJc w:val="left"/>
+      <w:pPr>
+        <w:ind w:left="1440" w:hanging="360"/>
+      </w:pPr>
+      <w:rPr>
+        <w:rFonts w:ascii="Courier New" w:hAnsi="Courier New" w:cs="Courier New" w:hint="default"/>
+      </w:rPr>
+    </w:lvl>
+    <w:lvl w:ilvl="2" w:tplc="08090005" w:tentative="1">
+      <w:start w:val="1"/>
+      <w:numFmt w:val="bullet"/>
+      <w:lvlText w:val=""/>
+      <w:lvlJc w:val="left"/>
+      <w:pPr>
+        <w:ind w:left="2160" w:hanging="360"/>
+      </w:pPr>
+      <w:rPr>
+        <w:rFonts w:ascii="Wingdings" w:hAnsi="Wingdings" w:hint="default"/>
+      </w:rPr>
+    </w:lvl>
+    <w:lvl w:ilvl="3" w:tplc="08090001" w:tentative="1">
+      <w:start w:val="1"/>
+      <w:numFmt w:val="bullet"/>
+      <w:lvlText w:val=""/>
+      <w:lvlJc w:val="left"/>
+      <w:pPr>
+        <w:ind w:left="2880" w:hanging="360"/>
+      </w:pPr>
+      <w:rPr>
+        <w:rFonts w:ascii="Symbol" w:hAnsi="Symbol" w:hint="default"/>
+      </w:rPr>
+    </w:lvl>
+    <w:lvl w:ilvl="4" w:tplc="08090003" w:tentative="1">
+      <w:start w:val="1"/>
+      <w:numFmt w:val="bullet"/>
+      <w:lvlText w:val="o"/>
+      <w:lvlJc w:val="left"/>
+      <w:pPr>
+        <w:ind w:left="3600" w:hanging="360"/>
+      </w:pPr>
+      <w:rPr>
+        <w:rFonts w:ascii="Courier New" w:hAnsi="Courier New" w:cs="Courier New" w:hint="default"/>
+      </w:rPr>
+    </w:lvl>
+    <w:lvl w:ilvl="5" w:tplc="08090005" w:tentative="1">
+      <w:start w:val="1"/>
+      <w:numFmt w:val="bullet"/>
+      <w:lvlText w:val=""/>
+      <w:lvlJc w:val="left"/>
+      <w:pPr>
+        <w:ind w:left="4320" w:hanging="360"/>
+      </w:pPr>
+      <w:rPr>
+        <w:rFonts w:ascii="Wingdings" w:hAnsi="Wingdings" w:hint="default"/>
+      </w:rPr>
+    </w:lvl>
+    <w:lvl w:ilvl="6" w:tplc="08090001" w:tentative="1">
+      <w:start w:val="1"/>
+      <w:numFmt w:val="bullet"/>
+      <w:lvlText w:val=""/>
+      <w:lvlJc w:val="left"/>
+      <w:pPr>
+        <w:ind w:left="5040" w:hanging="360"/>
+      </w:pPr>
+      <w:rPr>
+        <w:rFonts w:ascii="Symbol" w:hAnsi="Symbol" w:hint="default"/>
+      </w:rPr>
+    </w:lvl>
+    <w:lvl w:ilvl="7" w:tplc="08090003" w:tentative="1">
+      <w:start w:val="1"/>
+      <w:numFmt w:val="bullet"/>
+      <w:lvlText w:val="o"/>
+      <w:lvlJc w:val="left"/>
+      <w:pPr>
+        <w:ind w:left="5760" w:hanging="360"/>
+      </w:pPr>
+      <w:rPr>
+        <w:rFonts w:ascii="Courier New" w:hAnsi="Courier New" w:cs="Courier New" w:hint="default"/>
+      </w:rPr>
+    </w:lvl>
+    <w:lvl w:ilvl="8" w:tplc="08090005" w:tentative="1">
+      <w:start w:val="1"/>
+      <w:numFmt w:val="bullet"/>
+      <w:lvlText w:val=""/>
+      <w:lvlJc w:val="left"/>
+      <w:pPr>
+        <w:ind w:left="6480" w:hanging="360"/>
+      </w:pPr>
+      <w:rPr>
+        <w:rFonts w:ascii="Wingdings" w:hAnsi="Wingdings" w:hint="default"/>
+      </w:rPr>
+    </w:lvl>
+  </w:abstractNum>
+  <w:abstractNum w:abstractNumId="4" w15:restartNumberingAfterBreak="0">
     <w:nsid w:val="45020E1C"/>
     <w:multiLevelType w:val="multilevel"/>
     <w:tmpl w:val="A724868C"/>
@@ -2701,13 +3391,19 @@
     </w:lvl>
   </w:abstractNum>
   <w:num w:numId="1" w16cid:durableId="256983069">
-    <w:abstractNumId w:val="1"/>
+    <w:abstractNumId w:val="2"/>
   </w:num>
   <w:num w:numId="2" w16cid:durableId="1173373245">
-    <w:abstractNumId w:val="2"/>
+    <w:abstractNumId w:val="4"/>
   </w:num>
   <w:num w:numId="3" w16cid:durableId="413429764">
     <w:abstractNumId w:val="0"/>
+  </w:num>
+  <w:num w:numId="4" w16cid:durableId="401484786">
+    <w:abstractNumId w:val="1"/>
+  </w:num>
+  <w:num w:numId="5" w16cid:durableId="969869109">
+    <w:abstractNumId w:val="3"/>
   </w:num>
 </w:numbering>
 </file>
@@ -3403,6 +4099,75 @@
       <w:color w:val="C00000"/>
     </w:rPr>
   </w:style>
+  <w:style w:type="paragraph" w:styleId="EndnoteText">
+    <w:name w:val="endnote text"/>
+    <w:basedOn w:val="Normal"/>
+    <w:link w:val="EndnoteTextChar"/>
+    <w:uiPriority w:val="99"/>
+    <w:semiHidden/>
+    <w:unhideWhenUsed/>
+    <w:rsid w:val="00874555"/>
+    <w:pPr>
+      <w:spacing w:after="0" w:line="240" w:lineRule="auto"/>
+    </w:pPr>
+    <w:rPr>
+      <w:sz w:val="20"/>
+      <w:szCs w:val="20"/>
+    </w:rPr>
+  </w:style>
+  <w:style w:type="character" w:customStyle="1" w:styleId="EndnoteTextChar">
+    <w:name w:val="Endnote Text Char"/>
+    <w:basedOn w:val="DefaultParagraphFont"/>
+    <w:link w:val="EndnoteText"/>
+    <w:uiPriority w:val="99"/>
+    <w:semiHidden/>
+    <w:rsid w:val="00874555"/>
+    <w:rPr>
+      <w:sz w:val="20"/>
+      <w:szCs w:val="20"/>
+    </w:rPr>
+  </w:style>
+  <w:style w:type="character" w:styleId="EndnoteReference">
+    <w:name w:val="endnote reference"/>
+    <w:basedOn w:val="DefaultParagraphFont"/>
+    <w:uiPriority w:val="99"/>
+    <w:semiHidden/>
+    <w:unhideWhenUsed/>
+    <w:rsid w:val="00874555"/>
+    <w:rPr>
+      <w:vertAlign w:val="superscript"/>
+    </w:rPr>
+  </w:style>
+  <w:style w:type="table" w:styleId="TableGrid">
+    <w:name w:val="Table Grid"/>
+    <w:basedOn w:val="TableNormal"/>
+    <w:uiPriority w:val="39"/>
+    <w:rsid w:val="007C20F3"/>
+    <w:pPr>
+      <w:spacing w:after="0" w:line="240" w:lineRule="auto"/>
+    </w:pPr>
+    <w:tblPr>
+      <w:tblBorders>
+        <w:top w:val="single" w:sz="4" w:space="0" w:color="auto"/>
+        <w:left w:val="single" w:sz="4" w:space="0" w:color="auto"/>
+        <w:bottom w:val="single" w:sz="4" w:space="0" w:color="auto"/>
+        <w:right w:val="single" w:sz="4" w:space="0" w:color="auto"/>
+        <w:insideH w:val="single" w:sz="4" w:space="0" w:color="auto"/>
+        <w:insideV w:val="single" w:sz="4" w:space="0" w:color="auto"/>
+      </w:tblBorders>
+    </w:tblPr>
+  </w:style>
+  <w:style w:type="paragraph" w:styleId="ListParagraph">
+    <w:name w:val="List Paragraph"/>
+    <w:basedOn w:val="Normal"/>
+    <w:uiPriority w:val="34"/>
+    <w:qFormat/>
+    <w:rsid w:val="002A42E7"/>
+    <w:pPr>
+      <w:ind w:left="720"/>
+      <w:contextualSpacing/>
+    </w:pPr>
+  </w:style>
 </w:styles>
 </file>
 
@@ -3665,4 +4430,16 @@
     </a:ext>
   </a:extLst>
 </a:theme>
+</file>
+
+<file path=customXml/item1.xml><?xml version="1.0" encoding="utf-8"?>
+<b:Sources xmlns:b="http://schemas.openxmlformats.org/officeDocument/2006/bibliography" xmlns="http://schemas.openxmlformats.org/officeDocument/2006/bibliography" SelectedStyle="\APASixthEditionOfficeOnline.xsl" StyleName="APA" Version="6"/>
+</file>
+
+<file path=customXml/itemProps1.xml><?xml version="1.0" encoding="utf-8"?>
+<ds:datastoreItem xmlns:ds="http://schemas.openxmlformats.org/officeDocument/2006/customXml" ds:itemID="{6DBC6BEE-38A7-4F9B-A7CD-0424F4992269}">
+  <ds:schemaRefs>
+    <ds:schemaRef ds:uri="http://schemas.openxmlformats.org/officeDocument/2006/bibliography"/>
+  </ds:schemaRefs>
+</ds:datastoreItem>
 </file>
</xml_diff>

<commit_message>
Expanded on sections discused in meeting
</commit_message>
<xml_diff>
--- a/Documents/PDD.docx
+++ b/Documents/PDD.docx
@@ -1761,7 +1761,19 @@
     </w:p>
     <w:p>
       <w:r>
-        <w:t xml:space="preserve">Image processing is the process of computing an image to enhance it and or to modify the image in a way to ease the process extracting data from it. This process can often involve sharpening the image, removing graininess and or noise from an image, and many other different </w:t>
+        <w:t>Image processing is the process of computing an image to enhance it and or to modify the image in a way to ease the process extracting data from it. This process can often involve sharpening the image, removing graininess and or noise from an image</w:t>
+      </w:r>
+      <w:r>
+        <w:t>, segmenting an image</w:t>
+      </w:r>
+      <w:r>
+        <w:t>,</w:t>
+      </w:r>
+      <w:r>
+        <w:t xml:space="preserve"> detection of edges,</w:t>
+      </w:r>
+      <w:r>
+        <w:t xml:space="preserve"> and many other different </w:t>
       </w:r>
       <w:r>
         <w:t>processes [1]</w:t>
@@ -1773,47 +1785,51 @@
         <w:t xml:space="preserve"> </w:t>
       </w:r>
       <w:r>
-        <w:t xml:space="preserve">Graphical Processing Units (GPU) have been mainly used as 3D graphics accelerators for rendering pipelines such as OpenGL or DirectX but after gaining many cores people realised that moving simple parallel tasks </w:t>
+        <w:t xml:space="preserve">Graphical Processing Units (GPU) have been mainly used as 3D graphics accelerators for rendering pipelines such as OpenGL or DirectX but after gaining cores people realised that moving simple parallel tasks </w:t>
+      </w:r>
+      <w:r>
+        <w:t>off</w:t>
+      </w:r>
+      <w:r>
+        <w:t xml:space="preserve"> the CPU and onto the GPU</w:t>
+      </w:r>
+      <w:r>
+        <w:t xml:space="preserve"> will me more efficient</w:t>
+      </w:r>
+      <w:r>
+        <w:t xml:space="preserve">. As shown by </w:t>
+      </w:r>
+      <w:r>
+        <w:t>Castaño-</w:t>
+      </w:r>
+      <w:proofErr w:type="spellStart"/>
+      <w:r>
+        <w:t>Díez</w:t>
+      </w:r>
+      <w:r>
+        <w:t>’s</w:t>
+      </w:r>
+      <w:proofErr w:type="spellEnd"/>
+      <w:r>
+        <w:t xml:space="preserve"> study in 2008 this decreases the time for image processing loads to be completed [2].</w:t>
+      </w:r>
+    </w:p>
+    <w:p>
+      <w:r>
+        <w:t>CUDA is a</w:t>
+      </w:r>
+      <w:r>
+        <w:t xml:space="preserve"> closed source API that allows you to write code that will run on the GPU. It was developed by Nvidia for Nvidia GPUs. It can be interfaced </w:t>
+      </w:r>
+      <w:r>
+        <w:t xml:space="preserve">using many different programming languages such as C++, Python, </w:t>
       </w:r>
       <w:proofErr w:type="gramStart"/>
       <w:r>
-        <w:t>off of</w:t>
+        <w:t>Fortran</w:t>
       </w:r>
       <w:proofErr w:type="gramEnd"/>
       <w:r>
-        <w:t xml:space="preserve"> the CPU and onto the GPU. As shown by </w:t>
-      </w:r>
-      <w:r>
-        <w:t>Castaño-</w:t>
-      </w:r>
-      <w:proofErr w:type="spellStart"/>
-      <w:r>
-        <w:t>Díez</w:t>
-      </w:r>
-      <w:r>
-        <w:t>’s</w:t>
-      </w:r>
-      <w:proofErr w:type="spellEnd"/>
-      <w:r>
-        <w:t xml:space="preserve"> study in 2008 this decreases the time for image processing loads to be completed [2].</w:t>
-      </w:r>
-    </w:p>
-    <w:p>
-      <w:r>
-        <w:t>CUDA is a</w:t>
-      </w:r>
-      <w:r>
-        <w:t xml:space="preserve"> closed source API that allows you to write code that will run on the GPU. It was developed by Nvidia for Nvidia GPUs. It can be interfaced </w:t>
-      </w:r>
-      <w:r>
-        <w:t xml:space="preserve">using many different programming languages such as C++, Python, </w:t>
-      </w:r>
-      <w:proofErr w:type="gramStart"/>
-      <w:r>
-        <w:t>Fortran</w:t>
-      </w:r>
-      <w:proofErr w:type="gramEnd"/>
-      <w:r>
         <w:t xml:space="preserve"> and others.</w:t>
       </w:r>
     </w:p>
@@ -1829,13 +1845,13 @@
     </w:p>
     <w:p>
       <w:r>
-        <w:t>This project will recreate commonly used image processing algorithms on both the CPU and GPU to compare both the performance difference as well as the differences between the final output of the algorithms. All the data collected as well as the algorithms themselves will be put into a document explaining how the al</w:t>
-      </w:r>
-      <w:r>
-        <w:t>gorithms work.</w:t>
-      </w:r>
-      <w:r>
-        <w:t xml:space="preserve"> The goal is to implement at least 3 algorithms of different types on images of varying resolutions to get a large data set.</w:t>
+        <w:t xml:space="preserve">To </w:t>
+      </w:r>
+      <w:r>
+        <w:t xml:space="preserve">implement 3 image processing algorithms on the CPU and the GPU. Each algorithm will be from a different category of algorithms. The three categories I have picked are edge detection, noise suppression and picture segmentation. After </w:t>
+      </w:r>
+      <w:r>
+        <w:t>writing both the CPU and the GPU version of each algorithm, I will proceed to test the performance of both and compare the results. All the data gathered will be compiled into one document discussing my findings and comparing the CPU performance to the performance of the GPU.</w:t>
       </w:r>
     </w:p>
     <w:p>
@@ -1916,16 +1932,10 @@
     </w:p>
     <w:p>
       <w:r>
-        <w:t xml:space="preserve">CUDA requires a </w:t>
-      </w:r>
-      <w:r>
-        <w:t>CUDA-compatible</w:t>
-      </w:r>
-      <w:r>
-        <w:t xml:space="preserve"> </w:t>
-      </w:r>
-      <w:r>
-        <w:t>GPU. For this purpose, I will be using my personal laptop which contains a CUDA-compatible GPU.</w:t>
+        <w:t>For this project I’ll be using CUDA. There are</w:t>
+      </w:r>
+      <w:r>
+        <w:t xml:space="preserve"> many other APIs that handle GPU programming such as OpenCL.</w:t>
       </w:r>
     </w:p>
     <w:p>
@@ -1992,11 +2002,9 @@
       <w:r>
         <w:t xml:space="preserve"> be running sprints with specific targets to meet. At the end of each sprint ill reflect on the work I have done and then evaluate my </w:t>
       </w:r>
-      <w:proofErr w:type="spellStart"/>
-      <w:r>
-        <w:t>gant</w:t>
-      </w:r>
-      <w:proofErr w:type="spellEnd"/>
+      <w:r>
+        <w:t>Gantt</w:t>
+      </w:r>
       <w:r>
         <w:t xml:space="preserve"> chat as well as if there is any additional </w:t>
       </w:r>
@@ -2034,7 +2042,13 @@
         <w:t xml:space="preserve"> There are many different libraries that fit such as OpenCV for C++ and Python, </w:t>
       </w:r>
       <w:r>
-        <w:t>ImageProcessor for C#, and many others. Finally, there are many different image processing algorithms that do different things. I will need to decide which ones to implement, my target is to implement at least 4 different algorithms.</w:t>
+        <w:t xml:space="preserve">ImageProcessor for C#, and many others. Finally, there are many different image processing algorithms that do different things. I will need to decide which ones to implement, my target is to implement at least </w:t>
+      </w:r>
+      <w:r>
+        <w:t>3</w:t>
+      </w:r>
+      <w:r>
+        <w:t xml:space="preserve"> different algorithms.</w:t>
       </w:r>
     </w:p>
     <w:p>
@@ -2054,17 +2068,18 @@
         <w:tblLook w:val="04A0" w:firstRow="1" w:lastRow="0" w:firstColumn="1" w:lastColumn="0" w:noHBand="0" w:noVBand="1"/>
       </w:tblPr>
       <w:tblGrid>
-        <w:gridCol w:w="1502"/>
-        <w:gridCol w:w="1502"/>
-        <w:gridCol w:w="1503"/>
-        <w:gridCol w:w="1503"/>
-        <w:gridCol w:w="1503"/>
-        <w:gridCol w:w="1503"/>
+        <w:gridCol w:w="1113"/>
+        <w:gridCol w:w="1567"/>
+        <w:gridCol w:w="1902"/>
+        <w:gridCol w:w="1133"/>
+        <w:gridCol w:w="1368"/>
+        <w:gridCol w:w="850"/>
+        <w:gridCol w:w="1083"/>
       </w:tblGrid>
       <w:tr>
         <w:tc>
           <w:tcPr>
-            <w:tcW w:w="1502" w:type="dxa"/>
+            <w:tcW w:w="1113" w:type="dxa"/>
           </w:tcPr>
           <w:p>
             <w:r>
@@ -2074,7 +2089,7 @@
         </w:tc>
         <w:tc>
           <w:tcPr>
-            <w:tcW w:w="1502" w:type="dxa"/>
+            <w:tcW w:w="1567" w:type="dxa"/>
           </w:tcPr>
           <w:p>
             <w:r>
@@ -2084,7 +2099,7 @@
         </w:tc>
         <w:tc>
           <w:tcPr>
-            <w:tcW w:w="1503" w:type="dxa"/>
+            <w:tcW w:w="1902" w:type="dxa"/>
           </w:tcPr>
           <w:p>
             <w:r>
@@ -2094,7 +2109,7 @@
         </w:tc>
         <w:tc>
           <w:tcPr>
-            <w:tcW w:w="1503" w:type="dxa"/>
+            <w:tcW w:w="1133" w:type="dxa"/>
           </w:tcPr>
           <w:p>
             <w:r>
@@ -2104,7 +2119,7 @@
         </w:tc>
         <w:tc>
           <w:tcPr>
-            <w:tcW w:w="1503" w:type="dxa"/>
+            <w:tcW w:w="1368" w:type="dxa"/>
           </w:tcPr>
           <w:p>
             <w:r>
@@ -2114,11 +2129,21 @@
         </w:tc>
         <w:tc>
           <w:tcPr>
-            <w:tcW w:w="1503" w:type="dxa"/>
+            <w:tcW w:w="850" w:type="dxa"/>
           </w:tcPr>
           <w:p>
             <w:r>
-              <w:t>Risk Score</w:t>
+              <w:t>Impact</w:t>
+            </w:r>
+          </w:p>
+        </w:tc>
+        <w:tc>
+          <w:tcPr>
+            <w:tcW w:w="1083" w:type="dxa"/>
+          </w:tcPr>
+          <w:p>
+            <w:r>
+              <w:t>Residual Impact</w:t>
             </w:r>
           </w:p>
         </w:tc>
@@ -2126,7 +2151,7 @@
       <w:tr>
         <w:tc>
           <w:tcPr>
-            <w:tcW w:w="1502" w:type="dxa"/>
+            <w:tcW w:w="1113" w:type="dxa"/>
           </w:tcPr>
           <w:p>
             <w:r>
@@ -2136,17 +2161,17 @@
         </w:tc>
         <w:tc>
           <w:tcPr>
-            <w:tcW w:w="1502" w:type="dxa"/>
+            <w:tcW w:w="1567" w:type="dxa"/>
           </w:tcPr>
           <w:p>
             <w:r>
-              <w:t>Harder to focus and Concentrate on the project meaning more time wasted extending the projects time to complete</w:t>
+              <w:t>Harder to focus and Concentrate on the project meaning more time wasted extending the project's time to complete</w:t>
             </w:r>
           </w:p>
         </w:tc>
         <w:tc>
           <w:tcPr>
-            <w:tcW w:w="1503" w:type="dxa"/>
+            <w:tcW w:w="1902" w:type="dxa"/>
           </w:tcPr>
           <w:p>
             <w:r>
@@ -2161,7 +2186,7 @@
         </w:tc>
         <w:tc>
           <w:tcPr>
-            <w:tcW w:w="1503" w:type="dxa"/>
+            <w:tcW w:w="1133" w:type="dxa"/>
           </w:tcPr>
           <w:p>
             <w:r>
@@ -2171,7 +2196,7 @@
         </w:tc>
         <w:tc>
           <w:tcPr>
-            <w:tcW w:w="1503" w:type="dxa"/>
+            <w:tcW w:w="1368" w:type="dxa"/>
           </w:tcPr>
           <w:p>
             <w:r>
@@ -2181,7 +2206,17 @@
         </w:tc>
         <w:tc>
           <w:tcPr>
-            <w:tcW w:w="1503" w:type="dxa"/>
+            <w:tcW w:w="850" w:type="dxa"/>
+          </w:tcPr>
+          <w:p>
+            <w:r>
+              <w:t>8</w:t>
+            </w:r>
+          </w:p>
+        </w:tc>
+        <w:tc>
+          <w:tcPr>
+            <w:tcW w:w="1083" w:type="dxa"/>
           </w:tcPr>
           <w:p>
             <w:r>
@@ -2193,7 +2228,7 @@
       <w:tr>
         <w:tc>
           <w:tcPr>
-            <w:tcW w:w="1502" w:type="dxa"/>
+            <w:tcW w:w="1113" w:type="dxa"/>
           </w:tcPr>
           <w:p>
             <w:r>
@@ -2203,28 +2238,17 @@
         </w:tc>
         <w:tc>
           <w:tcPr>
-            <w:tcW w:w="1502" w:type="dxa"/>
+            <w:tcW w:w="1567" w:type="dxa"/>
           </w:tcPr>
           <w:p>
             <w:r>
-              <w:t xml:space="preserve">Project files being loss </w:t>
-            </w:r>
-            <w:proofErr w:type="spellStart"/>
-            <w:r>
-              <w:t>dew</w:t>
-            </w:r>
-            <w:proofErr w:type="spellEnd"/>
-            <w:r>
-              <w:t xml:space="preserve"> to failure of hardware and or </w:t>
-            </w:r>
-            <w:r>
-              <w:t>data corruption</w:t>
+              <w:t>Project files being lost due to failure of hardware and or data corruption</w:t>
             </w:r>
           </w:p>
         </w:tc>
         <w:tc>
           <w:tcPr>
-            <w:tcW w:w="1503" w:type="dxa"/>
+            <w:tcW w:w="1902" w:type="dxa"/>
           </w:tcPr>
           <w:p>
             <w:r>
@@ -2234,7 +2258,7 @@
         </w:tc>
         <w:tc>
           <w:tcPr>
-            <w:tcW w:w="1503" w:type="dxa"/>
+            <w:tcW w:w="1133" w:type="dxa"/>
           </w:tcPr>
           <w:p>
             <w:r>
@@ -2244,7 +2268,7 @@
         </w:tc>
         <w:tc>
           <w:tcPr>
-            <w:tcW w:w="1503" w:type="dxa"/>
+            <w:tcW w:w="1368" w:type="dxa"/>
           </w:tcPr>
           <w:p>
             <w:r>
@@ -2254,11 +2278,21 @@
         </w:tc>
         <w:tc>
           <w:tcPr>
-            <w:tcW w:w="1503" w:type="dxa"/>
+            <w:tcW w:w="850" w:type="dxa"/>
           </w:tcPr>
           <w:p>
             <w:r>
               <w:t>10</w:t>
+            </w:r>
+          </w:p>
+        </w:tc>
+        <w:tc>
+          <w:tcPr>
+            <w:tcW w:w="1083" w:type="dxa"/>
+          </w:tcPr>
+          <w:p>
+            <w:r>
+              <w:t>4</w:t>
             </w:r>
           </w:p>
         </w:tc>
@@ -2266,7 +2300,7 @@
       <w:tr>
         <w:tc>
           <w:tcPr>
-            <w:tcW w:w="1502" w:type="dxa"/>
+            <w:tcW w:w="1113" w:type="dxa"/>
           </w:tcPr>
           <w:p>
             <w:r>
@@ -2276,47 +2310,42 @@
         </w:tc>
         <w:tc>
           <w:tcPr>
-            <w:tcW w:w="1502" w:type="dxa"/>
+            <w:tcW w:w="1567" w:type="dxa"/>
           </w:tcPr>
           <w:p>
             <w:r>
-              <w:t>Loosing internet will slow down my progress investigating literature and researching any problems I encounter in my project</w:t>
+              <w:t>Losing the internet will slow down my progress in investigating literature and researching any problems I encounter in my project</w:t>
             </w:r>
           </w:p>
         </w:tc>
         <w:tc>
           <w:tcPr>
-            <w:tcW w:w="1503" w:type="dxa"/>
+            <w:tcW w:w="1902" w:type="dxa"/>
           </w:tcPr>
           <w:p>
             <w:r>
-              <w:t>Going to work on campus as internet on campus is free to use for students.</w:t>
+              <w:t>Going to work on campus as the internet on campus is free to use for students.</w:t>
             </w:r>
           </w:p>
           <w:p>
             <w:r>
-              <w:t xml:space="preserve">Report the issue to my landlord to get the </w:t>
-            </w:r>
-            <w:r>
-              <w:lastRenderedPageBreak/>
-              <w:t>problem fixed as quickly as possible</w:t>
+              <w:t>Report the issue to my landlord to get the problem fixed as quickly as possible</w:t>
             </w:r>
           </w:p>
         </w:tc>
         <w:tc>
           <w:tcPr>
-            <w:tcW w:w="1503" w:type="dxa"/>
+            <w:tcW w:w="1133" w:type="dxa"/>
           </w:tcPr>
           <w:p>
             <w:r>
-              <w:lastRenderedPageBreak/>
               <w:t>Low - 2</w:t>
             </w:r>
           </w:p>
         </w:tc>
         <w:tc>
           <w:tcPr>
-            <w:tcW w:w="1503" w:type="dxa"/>
+            <w:tcW w:w="1368" w:type="dxa"/>
           </w:tcPr>
           <w:p>
             <w:r>
@@ -2326,11 +2355,21 @@
         </w:tc>
         <w:tc>
           <w:tcPr>
-            <w:tcW w:w="1503" w:type="dxa"/>
+            <w:tcW w:w="850" w:type="dxa"/>
           </w:tcPr>
           <w:p>
             <w:r>
               <w:t>6</w:t>
+            </w:r>
+          </w:p>
+        </w:tc>
+        <w:tc>
+          <w:tcPr>
+            <w:tcW w:w="1083" w:type="dxa"/>
+          </w:tcPr>
+          <w:p>
+            <w:r>
+              <w:t>4</w:t>
             </w:r>
           </w:p>
         </w:tc>
@@ -2343,6 +2382,7 @@
       </w:pPr>
       <w:bookmarkStart w:id="11" w:name="_Toc144892533"/>
       <w:r>
+        <w:lastRenderedPageBreak/>
         <w:t xml:space="preserve">Resources </w:t>
       </w:r>
       <w:proofErr w:type="gramStart"/>
@@ -2363,7 +2403,13 @@
         <w:t xml:space="preserve"> this means that I will need to </w:t>
       </w:r>
       <w:r>
-        <w:t>develop my program and demonstrate my it on a PC with a CUDA capable GPU</w:t>
+        <w:t xml:space="preserve">develop my program and demonstrate it on a PC with a </w:t>
+      </w:r>
+      <w:r>
+        <w:t>CUDA-capable</w:t>
+      </w:r>
+      <w:r>
+        <w:t xml:space="preserve"> GPU</w:t>
       </w:r>
       <w:r>
         <w:t>.</w:t>
@@ -2426,8 +2472,13 @@
         </w:numPr>
       </w:pPr>
       <w:r>
-        <w:t>Project Introduction</w:t>
-      </w:r>
+        <w:t xml:space="preserve">Write introduction to project </w:t>
+      </w:r>
+      <w:proofErr w:type="gramStart"/>
+      <w:r>
+        <w:t>document</w:t>
+      </w:r>
+      <w:proofErr w:type="gramEnd"/>
     </w:p>
     <w:p>
       <w:pPr>
@@ -2438,8 +2489,84 @@
         </w:numPr>
       </w:pPr>
       <w:r>
-        <w:t>Algorithm 1 research</w:t>
-      </w:r>
+        <w:t>Edge Detection Algorithm</w:t>
+      </w:r>
+    </w:p>
+    <w:p>
+      <w:pPr>
+        <w:pStyle w:val="ListParagraph"/>
+        <w:numPr>
+          <w:ilvl w:val="1"/>
+          <w:numId w:val="5"/>
+        </w:numPr>
+      </w:pPr>
+      <w:r>
+        <w:t xml:space="preserve">Research the </w:t>
+      </w:r>
+      <w:r>
+        <w:t xml:space="preserve">Specific algorithm and </w:t>
+      </w:r>
+      <w:r>
+        <w:t>specification</w:t>
+      </w:r>
+    </w:p>
+    <w:p>
+      <w:pPr>
+        <w:pStyle w:val="ListParagraph"/>
+        <w:numPr>
+          <w:ilvl w:val="1"/>
+          <w:numId w:val="5"/>
+        </w:numPr>
+      </w:pPr>
+      <w:r>
+        <w:t xml:space="preserve">Implement Algorithm and test </w:t>
+      </w:r>
+      <w:proofErr w:type="gramStart"/>
+      <w:r>
+        <w:t>functionality</w:t>
+      </w:r>
+      <w:proofErr w:type="gramEnd"/>
+    </w:p>
+    <w:p>
+      <w:pPr>
+        <w:pStyle w:val="ListParagraph"/>
+        <w:numPr>
+          <w:ilvl w:val="2"/>
+          <w:numId w:val="5"/>
+        </w:numPr>
+      </w:pPr>
+      <w:r>
+        <w:t>CPU</w:t>
+      </w:r>
+    </w:p>
+    <w:p>
+      <w:pPr>
+        <w:pStyle w:val="ListParagraph"/>
+        <w:numPr>
+          <w:ilvl w:val="2"/>
+          <w:numId w:val="5"/>
+        </w:numPr>
+      </w:pPr>
+      <w:r>
+        <w:t>GPU</w:t>
+      </w:r>
+    </w:p>
+    <w:p>
+      <w:pPr>
+        <w:pStyle w:val="ListParagraph"/>
+        <w:numPr>
+          <w:ilvl w:val="1"/>
+          <w:numId w:val="5"/>
+        </w:numPr>
+      </w:pPr>
+      <w:r>
+        <w:t xml:space="preserve">Analise performance and write up </w:t>
+      </w:r>
+      <w:proofErr w:type="gramStart"/>
+      <w:r>
+        <w:t>finders</w:t>
+      </w:r>
+      <w:proofErr w:type="gramEnd"/>
     </w:p>
     <w:p>
       <w:pPr>
@@ -2450,7 +2577,7 @@
         </w:numPr>
       </w:pPr>
       <w:r>
-        <w:t>Algorithm 1 Implementation</w:t>
+        <w:t>Segmentation Algorithm</w:t>
       </w:r>
     </w:p>
     <w:p>
@@ -2462,7 +2589,13 @@
         </w:numPr>
       </w:pPr>
       <w:r>
-        <w:t>Algorithm 1 Writeup</w:t>
+        <w:t xml:space="preserve">Noise </w:t>
+      </w:r>
+      <w:r>
+        <w:t>Suppression</w:t>
+      </w:r>
+      <w:r>
+        <w:t xml:space="preserve"> Algorithm</w:t>
       </w:r>
     </w:p>
     <w:p>
@@ -2474,115 +2607,61 @@
         </w:numPr>
       </w:pPr>
       <w:r>
-        <w:t xml:space="preserve">Algorithm </w:t>
-      </w:r>
-      <w:r>
-        <w:t>2</w:t>
-      </w:r>
-      <w:r>
-        <w:t xml:space="preserve"> research</w:t>
+        <w:t>Conclusion</w:t>
       </w:r>
     </w:p>
     <w:p>
       <w:pPr>
         <w:pStyle w:val="ListParagraph"/>
         <w:numPr>
-          <w:ilvl w:val="0"/>
+          <w:ilvl w:val="1"/>
           <w:numId w:val="5"/>
         </w:numPr>
       </w:pPr>
       <w:r>
-        <w:t xml:space="preserve">Algorithm </w:t>
-      </w:r>
-      <w:r>
-        <w:t>2</w:t>
-      </w:r>
-      <w:r>
-        <w:t xml:space="preserve"> Implementation</w:t>
-      </w:r>
+        <w:t xml:space="preserve">Compare GPU performance between </w:t>
+      </w:r>
+      <w:proofErr w:type="gramStart"/>
+      <w:r>
+        <w:t>algorithms</w:t>
+      </w:r>
+      <w:proofErr w:type="gramEnd"/>
     </w:p>
     <w:p>
       <w:pPr>
         <w:pStyle w:val="ListParagraph"/>
         <w:numPr>
-          <w:ilvl w:val="0"/>
+          <w:ilvl w:val="1"/>
           <w:numId w:val="5"/>
         </w:numPr>
       </w:pPr>
       <w:r>
-        <w:t xml:space="preserve">Algorithm </w:t>
-      </w:r>
-      <w:r>
-        <w:t xml:space="preserve">2 </w:t>
-      </w:r>
-      <w:r>
-        <w:t>Writeup</w:t>
-      </w:r>
+        <w:t xml:space="preserve">Compare CPU performance between </w:t>
+      </w:r>
+      <w:proofErr w:type="gramStart"/>
+      <w:r>
+        <w:t>algorithms</w:t>
+      </w:r>
+      <w:proofErr w:type="gramEnd"/>
     </w:p>
     <w:p>
       <w:pPr>
         <w:pStyle w:val="ListParagraph"/>
         <w:numPr>
-          <w:ilvl w:val="0"/>
+          <w:ilvl w:val="1"/>
           <w:numId w:val="5"/>
         </w:numPr>
       </w:pPr>
       <w:r>
-        <w:t xml:space="preserve">Algorithm </w:t>
-      </w:r>
-      <w:r>
-        <w:t>3</w:t>
-      </w:r>
-      <w:r>
-        <w:t xml:space="preserve"> research</w:t>
-      </w:r>
-    </w:p>
-    <w:p>
-      <w:pPr>
-        <w:pStyle w:val="ListParagraph"/>
-        <w:numPr>
-          <w:ilvl w:val="0"/>
-          <w:numId w:val="5"/>
-        </w:numPr>
-      </w:pPr>
-      <w:r>
-        <w:t xml:space="preserve">Algorithm </w:t>
-      </w:r>
-      <w:r>
-        <w:t>3</w:t>
-      </w:r>
-      <w:r>
-        <w:t xml:space="preserve"> Implementation</w:t>
-      </w:r>
-    </w:p>
-    <w:p>
-      <w:pPr>
-        <w:pStyle w:val="ListParagraph"/>
-        <w:numPr>
-          <w:ilvl w:val="0"/>
-          <w:numId w:val="5"/>
-        </w:numPr>
-      </w:pPr>
-      <w:r>
-        <w:t xml:space="preserve">Algorithm </w:t>
-      </w:r>
-      <w:r>
-        <w:t>3</w:t>
-      </w:r>
-      <w:r>
-        <w:t xml:space="preserve"> Writeup</w:t>
-      </w:r>
-    </w:p>
-    <w:p>
-      <w:pPr>
-        <w:pStyle w:val="ListParagraph"/>
-        <w:numPr>
-          <w:ilvl w:val="0"/>
-          <w:numId w:val="5"/>
-        </w:numPr>
-      </w:pPr>
-      <w:r>
-        <w:t>Conclusion</w:t>
+        <w:t xml:space="preserve">Discuss differences between performance between </w:t>
+      </w:r>
+      <w:proofErr w:type="gramStart"/>
+      <w:r>
+        <w:t>image</w:t>
+      </w:r>
+      <w:proofErr w:type="gramEnd"/>
+      <w:r>
+        <w:t xml:space="preserve"> resolutions</w:t>
       </w:r>
     </w:p>
     <w:p>
@@ -2676,30 +2755,19 @@
       <w:bookmarkEnd w:id="17"/>
     </w:p>
     <w:p>
-      <w:pPr>
-        <w:pStyle w:val="Advice"/>
-      </w:pPr>
-      <w:r>
-        <w:t>How will you evaluate the project’s artefacts and overall outcomes?  What user evaluation will you do?</w:t>
-      </w:r>
-      <w:r>
-        <w:t xml:space="preserve">  Do not underestimate the importance of </w:t>
+      <w:r>
+        <w:t>Using a dedicated image processing library or program can be used to check the functionality of the algorithms I implemented</w:t>
+      </w:r>
+      <w:r>
+        <w:t xml:space="preserve">. For the data collected, I’ll cross reference it to results of studies </w:t>
       </w:r>
       <w:proofErr w:type="gramStart"/>
       <w:r>
-        <w:t>this,</w:t>
-      </w:r>
-      <w:r>
-        <w:t xml:space="preserve"> and</w:t>
+        <w:t>similar to</w:t>
       </w:r>
       <w:proofErr w:type="gramEnd"/>
       <w:r>
-        <w:t xml:space="preserve"> include clear details of how you will do the evaluation.</w:t>
-      </w:r>
-    </w:p>
-    <w:p>
-      <w:r>
-        <w:t>Delete the red paragraphs and replace this one with your content (use the “Normal” paragraph style).</w:t>
+        <w:t xml:space="preserve"> mine.</w:t>
       </w:r>
     </w:p>
     <w:p>
@@ -3207,7 +3275,7 @@
         <w:rFonts w:ascii="Symbol" w:hAnsi="Symbol" w:hint="default"/>
       </w:rPr>
     </w:lvl>
-    <w:lvl w:ilvl="1" w:tplc="08090003" w:tentative="1">
+    <w:lvl w:ilvl="1" w:tplc="08090003">
       <w:start w:val="1"/>
       <w:numFmt w:val="bullet"/>
       <w:lvlText w:val="o"/>
@@ -3219,7 +3287,7 @@
         <w:rFonts w:ascii="Courier New" w:hAnsi="Courier New" w:cs="Courier New" w:hint="default"/>
       </w:rPr>
     </w:lvl>
-    <w:lvl w:ilvl="2" w:tplc="08090005" w:tentative="1">
+    <w:lvl w:ilvl="2" w:tplc="08090005">
       <w:start w:val="1"/>
       <w:numFmt w:val="bullet"/>
       <w:lvlText w:val=""/>
@@ -3231,7 +3299,7 @@
         <w:rFonts w:ascii="Wingdings" w:hAnsi="Wingdings" w:hint="default"/>
       </w:rPr>
     </w:lvl>
-    <w:lvl w:ilvl="3" w:tplc="08090001" w:tentative="1">
+    <w:lvl w:ilvl="3" w:tplc="08090001">
       <w:start w:val="1"/>
       <w:numFmt w:val="bullet"/>
       <w:lvlText w:val=""/>

</xml_diff>

<commit_message>
expanded on all sections
</commit_message>
<xml_diff>
--- a/Documents/PDD.docx
+++ b/Documents/PDD.docx
@@ -66,6 +66,7 @@
           <w:rStyle w:val="Strong"/>
           <w:sz w:val="24"/>
           <w:szCs w:val="24"/>
+          <w:lang w:val="pl-PL"/>
         </w:rPr>
       </w:pPr>
       <w:r>
@@ -73,6 +74,7 @@
           <w:rStyle w:val="Strong"/>
           <w:sz w:val="24"/>
           <w:szCs w:val="24"/>
+          <w:lang w:val="pl-PL"/>
         </w:rPr>
         <w:t>By</w:t>
       </w:r>
@@ -84,6 +86,7 @@
           <w:rStyle w:val="Strong"/>
           <w:sz w:val="24"/>
           <w:szCs w:val="24"/>
+          <w:lang w:val="pl-PL"/>
         </w:rPr>
       </w:pPr>
       <w:r>
@@ -91,6 +94,7 @@
           <w:rStyle w:val="Strong"/>
           <w:sz w:val="24"/>
           <w:szCs w:val="24"/>
+          <w:lang w:val="pl-PL"/>
         </w:rPr>
         <w:t>Dawid Kisielewski</w:t>
       </w:r>
@@ -102,6 +106,7 @@
           <w:rStyle w:val="Strong"/>
           <w:sz w:val="24"/>
           <w:szCs w:val="24"/>
+          <w:lang w:val="pl-PL"/>
         </w:rPr>
       </w:pPr>
       <w:r>
@@ -109,30 +114,54 @@
           <w:rStyle w:val="Strong"/>
           <w:sz w:val="24"/>
           <w:szCs w:val="24"/>
+          <w:lang w:val="pl-PL"/>
         </w:rPr>
-        <w:t>Student number 20</w:t>
-      </w:r>
+        <w:t xml:space="preserve">Student </w:t>
+      </w:r>
+      <w:proofErr w:type="spellStart"/>
       <w:r>
         <w:rPr>
           <w:rStyle w:val="Strong"/>
           <w:sz w:val="24"/>
           <w:szCs w:val="24"/>
+          <w:lang w:val="pl-PL"/>
         </w:rPr>
-        <w:t>2</w:t>
-      </w:r>
+        <w:t>number</w:t>
+      </w:r>
+      <w:proofErr w:type="spellEnd"/>
       <w:r>
         <w:rPr>
           <w:rStyle w:val="Strong"/>
           <w:sz w:val="24"/>
           <w:szCs w:val="24"/>
+          <w:lang w:val="pl-PL"/>
         </w:rPr>
-        <w:t>1</w:t>
+        <w:t xml:space="preserve"> 20</w:t>
       </w:r>
       <w:r>
         <w:rPr>
           <w:rStyle w:val="Strong"/>
           <w:sz w:val="24"/>
           <w:szCs w:val="24"/>
+          <w:lang w:val="pl-PL"/>
+        </w:rPr>
+        <w:t>2</w:t>
+      </w:r>
+      <w:r>
+        <w:rPr>
+          <w:rStyle w:val="Strong"/>
+          <w:sz w:val="24"/>
+          <w:szCs w:val="24"/>
+          <w:lang w:val="pl-PL"/>
+        </w:rPr>
+        <w:t>1</w:t>
+      </w:r>
+      <w:r>
+        <w:rPr>
+          <w:rStyle w:val="Strong"/>
+          <w:sz w:val="24"/>
+          <w:szCs w:val="24"/>
+          <w:lang w:val="pl-PL"/>
         </w:rPr>
         <w:t>06560</w:t>
       </w:r>
@@ -144,6 +173,7 @@
           <w:rStyle w:val="Strong"/>
           <w:sz w:val="24"/>
           <w:szCs w:val="24"/>
+          <w:lang w:val="pl-PL"/>
         </w:rPr>
       </w:pPr>
     </w:p>
@@ -1761,7 +1791,13 @@
     </w:p>
     <w:p>
       <w:r>
-        <w:t>Image processing is the process of computing an image to enhance it and or to modify the image in a way to ease the process extracting data from it. This process can often involve sharpening the image, removing graininess and or noise from an image</w:t>
+        <w:t xml:space="preserve">Image processing is the process of computing an image to enhance it or modify the image in a way to ease the process </w:t>
+      </w:r>
+      <w:r>
+        <w:t xml:space="preserve">of </w:t>
+      </w:r>
+      <w:r>
+        <w:t>extracting data from it. This process can often involve removing graininess and noise from an image</w:t>
       </w:r>
       <w:r>
         <w:t>, segmenting an image</w:t>
@@ -1776,7 +1812,16 @@
         <w:t xml:space="preserve"> and many other different </w:t>
       </w:r>
       <w:r>
-        <w:t>processes [1]</w:t>
+        <w:t xml:space="preserve">processes </w:t>
+      </w:r>
+      <w:r>
+        <w:t>(</w:t>
+      </w:r>
+      <w:r>
+        <w:t>Niblack, W. 1986</w:t>
+      </w:r>
+      <w:r>
+        <w:t>)</w:t>
       </w:r>
       <w:r>
         <w:t>.</w:t>
@@ -1794,10 +1839,33 @@
         <w:t xml:space="preserve"> the CPU and onto the GPU</w:t>
       </w:r>
       <w:r>
-        <w:t xml:space="preserve"> will me more efficient</w:t>
-      </w:r>
-      <w:r>
-        <w:t xml:space="preserve">. As shown by </w:t>
+        <w:t xml:space="preserve"> </w:t>
+      </w:r>
+      <w:r>
+        <w:t>would</w:t>
+      </w:r>
+      <w:r>
+        <w:t xml:space="preserve"> </w:t>
+      </w:r>
+      <w:r>
+        <w:t>be</w:t>
+      </w:r>
+      <w:r>
+        <w:t xml:space="preserve"> more efficient</w:t>
+      </w:r>
+      <w:r>
+        <w:t>. As shown by Castaño-</w:t>
+      </w:r>
+      <w:proofErr w:type="spellStart"/>
+      <w:r>
+        <w:t>Díez’s</w:t>
+      </w:r>
+      <w:proofErr w:type="spellEnd"/>
+      <w:r>
+        <w:t xml:space="preserve"> study in 2008 this decreases the time for image processing loads to be completed </w:t>
+      </w:r>
+      <w:r>
+        <w:t>(</w:t>
       </w:r>
       <w:r>
         <w:t>Castaño-</w:t>
@@ -1806,31 +1874,36 @@
       <w:r>
         <w:t>Díez</w:t>
       </w:r>
-      <w:r>
-        <w:t>’s</w:t>
-      </w:r>
       <w:proofErr w:type="spellEnd"/>
       <w:r>
-        <w:t xml:space="preserve"> study in 2008 this decreases the time for image processing loads to be completed [2].</w:t>
-      </w:r>
-    </w:p>
-    <w:p>
-      <w:r>
-        <w:t>CUDA is a</w:t>
-      </w:r>
-      <w:r>
-        <w:t xml:space="preserve"> closed source API that allows you to write code that will run on the GPU. It was developed by Nvidia for Nvidia GPUs. It can be interfaced </w:t>
-      </w:r>
-      <w:r>
-        <w:t xml:space="preserve">using many different programming languages such as C++, Python, </w:t>
+        <w:t>, D</w:t>
+      </w:r>
+      <w:r>
+        <w:t>. 2008)</w:t>
+      </w:r>
+      <w:r>
+        <w:t>.</w:t>
+      </w:r>
+    </w:p>
+    <w:p>
+      <w:r>
+        <w:t xml:space="preserve">CUDA is a closed-source API that programmers to use the GPU for computing. CUDA was developed by Nvidia, this means that only Nvidia GPU </w:t>
       </w:r>
       <w:proofErr w:type="gramStart"/>
       <w:r>
-        <w:t>Fortran</w:t>
+        <w:t>have the ability to</w:t>
       </w:r>
       <w:proofErr w:type="gramEnd"/>
       <w:r>
-        <w:t xml:space="preserve"> and others.</w:t>
+        <w:t xml:space="preserve"> run CUDA code. Many </w:t>
+      </w:r>
+      <w:proofErr w:type="spellStart"/>
+      <w:r>
+        <w:t>difrerent</w:t>
+      </w:r>
+      <w:proofErr w:type="spellEnd"/>
+      <w:r>
+        <w:t xml:space="preserve"> languages can he used to program CUDA, some notable examples are C++, Python and Fortran there are many other languages too.</w:t>
       </w:r>
     </w:p>
     <w:p>
@@ -1845,13 +1918,27 @@
     </w:p>
     <w:p>
       <w:r>
-        <w:t xml:space="preserve">To </w:t>
-      </w:r>
-      <w:r>
-        <w:t xml:space="preserve">implement 3 image processing algorithms on the CPU and the GPU. Each algorithm will be from a different category of algorithms. The three categories I have picked are edge detection, noise suppression and picture segmentation. After </w:t>
-      </w:r>
-      <w:r>
-        <w:t>writing both the CPU and the GPU version of each algorithm, I will proceed to test the performance of both and compare the results. All the data gathered will be compiled into one document discussing my findings and comparing the CPU performance to the performance of the GPU.</w:t>
+        <w:t xml:space="preserve">For the project, I will be implementing 3 separate image processing algorithms. Each algorithm will be implemented on the CPU and then on the GPU. Each algorithm will be from a separate category of </w:t>
+      </w:r>
+      <w:r>
+        <w:t xml:space="preserve">algorithm. For the project, I'm planning on implementing an edge detection algorithm, a segmentation </w:t>
+      </w:r>
+      <w:proofErr w:type="gramStart"/>
+      <w:r>
+        <w:t>algorithm</w:t>
+      </w:r>
+      <w:proofErr w:type="gramEnd"/>
+      <w:r>
+        <w:t xml:space="preserve"> and a noise reduction algorithm.</w:t>
+      </w:r>
+      <w:r>
+        <w:t xml:space="preserve"> </w:t>
+      </w:r>
+      <w:r>
+        <w:t xml:space="preserve">The specific algorithm used for each algorithm category will be decided during the specific algorithm research period. After implementing each algorithm, I will then proceed to analyse the difference between the </w:t>
+      </w:r>
+      <w:r>
+        <w:t>outputs and the performance of the CPU version to the GPU version of the algorithm.</w:t>
       </w:r>
     </w:p>
     <w:p>
@@ -1866,43 +1953,7 @@
     </w:p>
     <w:p>
       <w:r>
-        <w:t xml:space="preserve">This project will not deal with loading and saving images. For this </w:t>
-      </w:r>
-      <w:r>
-        <w:t>purpose,</w:t>
-      </w:r>
-      <w:r>
-        <w:t xml:space="preserve"> I will </w:t>
-      </w:r>
-      <w:r>
-        <w:t>be using</w:t>
-      </w:r>
-      <w:r>
-        <w:t xml:space="preserve"> a dedicated library </w:t>
-      </w:r>
-      <w:r>
-        <w:t>that</w:t>
-      </w:r>
-      <w:r>
-        <w:t xml:space="preserve"> already has </w:t>
-      </w:r>
-      <w:r>
-        <w:t>th</w:t>
-      </w:r>
-      <w:r>
-        <w:t>ese</w:t>
-      </w:r>
-      <w:r>
-        <w:t xml:space="preserve"> </w:t>
-      </w:r>
-      <w:r>
-        <w:t>functionaliti</w:t>
-      </w:r>
-      <w:r>
-        <w:t>es</w:t>
-      </w:r>
-      <w:r>
-        <w:t xml:space="preserve"> built in.</w:t>
+        <w:t>To do image processing the program needs to have the ability to read from an image file. For this project, I will be using a library that already has this functionality as my project’s only interest is image processing and not loading and saving images.</w:t>
       </w:r>
     </w:p>
     <w:p>
@@ -1917,7 +1968,7 @@
     </w:p>
     <w:p>
       <w:r>
-        <w:t>The culmination of this project is a document containing my findings as well as an explanation of the code I wrote.</w:t>
+        <w:t>The data collected from all my algorithms will be written into a document. This document will also contain explanations of how the algorithms work as well as comparisons between all the algorithms' performance.</w:t>
       </w:r>
     </w:p>
     <w:p>
@@ -1932,10 +1983,10 @@
     </w:p>
     <w:p>
       <w:r>
-        <w:t>For this project I’ll be using CUDA. There are</w:t>
-      </w:r>
-      <w:r>
-        <w:t xml:space="preserve"> many other APIs that handle GPU programming such as OpenCL.</w:t>
+        <w:t>Many different APIs allow</w:t>
+      </w:r>
+      <w:r>
+        <w:t xml:space="preserve"> computation on the GPU such as OpenCL. For this project, I will only be using CUDA as I already have access to computers with CUDA-compatible GPUs. CUDA has an extensive library of example programs that will help in learning and optimizing my code.</w:t>
       </w:r>
     </w:p>
     <w:p>
@@ -1967,13 +2018,20 @@
     </w:p>
     <w:p>
       <w:r>
-        <w:t xml:space="preserve">The project will highlight the differences between the performance of image processing algorithms </w:t>
-      </w:r>
-      <w:r>
-        <w:t xml:space="preserve">running on the CPU compared to the GPU. </w:t>
-      </w:r>
-      <w:r>
-        <w:t>The project would also develop my skills to write and optimize parallel code.</w:t>
+        <w:t>The PDD is a document explaining and proposing my project. It contains my plan and my methodology in which I will complete my project.</w:t>
+      </w:r>
+    </w:p>
+    <w:p>
+      <w:r>
+        <w:t>By the end of the project, I will have a document containing all my findings on the performance differences between the algorithms on the CPU compared to the GPU. Each algorithm will have a section with the code itself as well as some outputs of the algorithm and the time it takes to process images of different resolution.</w:t>
+      </w:r>
+    </w:p>
+    <w:p>
+      <w:r>
+        <w:t>The skills I develop by the end of the project will also be invaluable to my future as a computer programmer. I will improve my skills using the programming language I choose</w:t>
+      </w:r>
+      <w:r>
+        <w:t>. I will also gain the ability to program and optimize compute algorithms on the GPU.</w:t>
       </w:r>
     </w:p>
     <w:p>
@@ -1988,7 +2046,13 @@
     </w:p>
     <w:p>
       <w:r>
-        <w:t xml:space="preserve">For this project I’ll be implementing the Agile workflow to help adapt </w:t>
+        <w:t>For this project</w:t>
+      </w:r>
+      <w:r>
+        <w:t>,</w:t>
+      </w:r>
+      <w:r>
+        <w:t xml:space="preserve"> I’ll be implementing the Agile workflow to help adapt </w:t>
       </w:r>
       <w:r>
         <w:t>to any issues I come across.</w:t>
@@ -2000,19 +2064,25 @@
         <w:t>I’ll</w:t>
       </w:r>
       <w:r>
-        <w:t xml:space="preserve"> be running sprints with specific targets to meet. At the end of each sprint ill reflect on the work I have done and then evaluate my </w:t>
+        <w:t xml:space="preserve"> be running sprints with specific targets to meet. At the end of each sprint</w:t>
+      </w:r>
+      <w:r>
+        <w:t>,</w:t>
+      </w:r>
+      <w:r>
+        <w:t xml:space="preserve"> </w:t>
+      </w:r>
+      <w:r>
+        <w:t>I’</w:t>
+      </w:r>
+      <w:r>
+        <w:t xml:space="preserve">ll reflect on the work I have done and then evaluate my </w:t>
       </w:r>
       <w:r>
         <w:t>Gantt</w:t>
       </w:r>
       <w:r>
-        <w:t xml:space="preserve"> chat as well as if there is any additional </w:t>
-      </w:r>
-      <w:r>
-        <w:t>decomposition</w:t>
-      </w:r>
-      <w:r>
-        <w:t xml:space="preserve"> is required.</w:t>
+        <w:t xml:space="preserve"> chat as well as if there is any additional decomposition is required.</w:t>
       </w:r>
     </w:p>
     <w:p>
@@ -2039,16 +2109,37 @@
         <w:t>I’ll need to pick a library that fits the project requirements.</w:t>
       </w:r>
       <w:r>
-        <w:t xml:space="preserve"> There are many different libraries that fit such as OpenCV for C++ and Python, </w:t>
-      </w:r>
-      <w:r>
-        <w:t xml:space="preserve">ImageProcessor for C#, and many others. Finally, there are many different image processing algorithms that do different things. I will need to decide which ones to implement, my target is to implement at least </w:t>
+        <w:t xml:space="preserve"> </w:t>
+      </w:r>
+      <w:r>
+        <w:t>Many different libraries fit</w:t>
+      </w:r>
+      <w:r>
+        <w:t xml:space="preserve"> such as OpenCV for C++ and Python, </w:t>
+      </w:r>
+      <w:r>
+        <w:t xml:space="preserve">ImageProcessor for C#, and many others. Finally, </w:t>
+      </w:r>
+      <w:r>
+        <w:t>many different image processing algorithms do</w:t>
+      </w:r>
+      <w:r>
+        <w:t xml:space="preserve"> different things. I will need to decide which ones to implement, my target is to implement at least </w:t>
       </w:r>
       <w:r>
         <w:t>3</w:t>
       </w:r>
       <w:r>
-        <w:t xml:space="preserve"> different algorithms.</w:t>
+        <w:t xml:space="preserve"> different algorithms</w:t>
+      </w:r>
+      <w:r>
+        <w:t>. I have decided on family of algorithm I will implement</w:t>
+      </w:r>
+      <w:r>
+        <w:t>.</w:t>
+      </w:r>
+      <w:r>
+        <w:t xml:space="preserve"> Edge detection, segmentation and noise reduction are these 3 families.</w:t>
       </w:r>
     </w:p>
     <w:p>
@@ -2068,18 +2159,18 @@
         <w:tblLook w:val="04A0" w:firstRow="1" w:lastRow="0" w:firstColumn="1" w:lastColumn="0" w:noHBand="0" w:noVBand="1"/>
       </w:tblPr>
       <w:tblGrid>
-        <w:gridCol w:w="1113"/>
-        <w:gridCol w:w="1567"/>
-        <w:gridCol w:w="1902"/>
+        <w:gridCol w:w="1676"/>
+        <w:gridCol w:w="1472"/>
+        <w:gridCol w:w="1669"/>
         <w:gridCol w:w="1133"/>
-        <w:gridCol w:w="1368"/>
-        <w:gridCol w:w="850"/>
-        <w:gridCol w:w="1083"/>
+        <w:gridCol w:w="1191"/>
+        <w:gridCol w:w="843"/>
+        <w:gridCol w:w="1032"/>
       </w:tblGrid>
       <w:tr>
         <w:tc>
           <w:tcPr>
-            <w:tcW w:w="1113" w:type="dxa"/>
+            <w:tcW w:w="1676" w:type="dxa"/>
           </w:tcPr>
           <w:p>
             <w:r>
@@ -2089,7 +2180,7 @@
         </w:tc>
         <w:tc>
           <w:tcPr>
-            <w:tcW w:w="1567" w:type="dxa"/>
+            <w:tcW w:w="1472" w:type="dxa"/>
           </w:tcPr>
           <w:p>
             <w:r>
@@ -2099,7 +2190,7 @@
         </w:tc>
         <w:tc>
           <w:tcPr>
-            <w:tcW w:w="1902" w:type="dxa"/>
+            <w:tcW w:w="1669" w:type="dxa"/>
           </w:tcPr>
           <w:p>
             <w:r>
@@ -2119,7 +2210,7 @@
         </w:tc>
         <w:tc>
           <w:tcPr>
-            <w:tcW w:w="1368" w:type="dxa"/>
+            <w:tcW w:w="1191" w:type="dxa"/>
           </w:tcPr>
           <w:p>
             <w:r>
@@ -2129,7 +2220,7 @@
         </w:tc>
         <w:tc>
           <w:tcPr>
-            <w:tcW w:w="850" w:type="dxa"/>
+            <w:tcW w:w="843" w:type="dxa"/>
           </w:tcPr>
           <w:p>
             <w:r>
@@ -2139,7 +2230,7 @@
         </w:tc>
         <w:tc>
           <w:tcPr>
-            <w:tcW w:w="1083" w:type="dxa"/>
+            <w:tcW w:w="1032" w:type="dxa"/>
           </w:tcPr>
           <w:p>
             <w:r>
@@ -2151,7 +2242,7 @@
       <w:tr>
         <w:tc>
           <w:tcPr>
-            <w:tcW w:w="1113" w:type="dxa"/>
+            <w:tcW w:w="1676" w:type="dxa"/>
           </w:tcPr>
           <w:p>
             <w:r>
@@ -2161,7 +2252,7 @@
         </w:tc>
         <w:tc>
           <w:tcPr>
-            <w:tcW w:w="1567" w:type="dxa"/>
+            <w:tcW w:w="1472" w:type="dxa"/>
           </w:tcPr>
           <w:p>
             <w:r>
@@ -2171,7 +2262,7 @@
         </w:tc>
         <w:tc>
           <w:tcPr>
-            <w:tcW w:w="1902" w:type="dxa"/>
+            <w:tcW w:w="1669" w:type="dxa"/>
           </w:tcPr>
           <w:p>
             <w:r>
@@ -2196,7 +2287,7 @@
         </w:tc>
         <w:tc>
           <w:tcPr>
-            <w:tcW w:w="1368" w:type="dxa"/>
+            <w:tcW w:w="1191" w:type="dxa"/>
           </w:tcPr>
           <w:p>
             <w:r>
@@ -2206,7 +2297,7 @@
         </w:tc>
         <w:tc>
           <w:tcPr>
-            <w:tcW w:w="850" w:type="dxa"/>
+            <w:tcW w:w="843" w:type="dxa"/>
           </w:tcPr>
           <w:p>
             <w:r>
@@ -2216,7 +2307,7 @@
         </w:tc>
         <w:tc>
           <w:tcPr>
-            <w:tcW w:w="1083" w:type="dxa"/>
+            <w:tcW w:w="1032" w:type="dxa"/>
           </w:tcPr>
           <w:p>
             <w:r>
@@ -2228,7 +2319,7 @@
       <w:tr>
         <w:tc>
           <w:tcPr>
-            <w:tcW w:w="1113" w:type="dxa"/>
+            <w:tcW w:w="1676" w:type="dxa"/>
           </w:tcPr>
           <w:p>
             <w:r>
@@ -2238,7 +2329,7 @@
         </w:tc>
         <w:tc>
           <w:tcPr>
-            <w:tcW w:w="1567" w:type="dxa"/>
+            <w:tcW w:w="1472" w:type="dxa"/>
           </w:tcPr>
           <w:p>
             <w:r>
@@ -2248,7 +2339,7 @@
         </w:tc>
         <w:tc>
           <w:tcPr>
-            <w:tcW w:w="1902" w:type="dxa"/>
+            <w:tcW w:w="1669" w:type="dxa"/>
           </w:tcPr>
           <w:p>
             <w:r>
@@ -2268,7 +2359,7 @@
         </w:tc>
         <w:tc>
           <w:tcPr>
-            <w:tcW w:w="1368" w:type="dxa"/>
+            <w:tcW w:w="1191" w:type="dxa"/>
           </w:tcPr>
           <w:p>
             <w:r>
@@ -2278,7 +2369,7 @@
         </w:tc>
         <w:tc>
           <w:tcPr>
-            <w:tcW w:w="850" w:type="dxa"/>
+            <w:tcW w:w="843" w:type="dxa"/>
           </w:tcPr>
           <w:p>
             <w:r>
@@ -2288,7 +2379,7 @@
         </w:tc>
         <w:tc>
           <w:tcPr>
-            <w:tcW w:w="1083" w:type="dxa"/>
+            <w:tcW w:w="1032" w:type="dxa"/>
           </w:tcPr>
           <w:p>
             <w:r>
@@ -2300,17 +2391,18 @@
       <w:tr>
         <w:tc>
           <w:tcPr>
-            <w:tcW w:w="1113" w:type="dxa"/>
+            <w:tcW w:w="1676" w:type="dxa"/>
           </w:tcPr>
           <w:p>
             <w:r>
+              <w:lastRenderedPageBreak/>
               <w:t>Loss of Internet Service</w:t>
             </w:r>
           </w:p>
         </w:tc>
         <w:tc>
           <w:tcPr>
-            <w:tcW w:w="1567" w:type="dxa"/>
+            <w:tcW w:w="1472" w:type="dxa"/>
           </w:tcPr>
           <w:p>
             <w:r>
@@ -2320,7 +2412,7 @@
         </w:tc>
         <w:tc>
           <w:tcPr>
-            <w:tcW w:w="1902" w:type="dxa"/>
+            <w:tcW w:w="1669" w:type="dxa"/>
           </w:tcPr>
           <w:p>
             <w:r>
@@ -2345,7 +2437,7 @@
         </w:tc>
         <w:tc>
           <w:tcPr>
-            <w:tcW w:w="1368" w:type="dxa"/>
+            <w:tcW w:w="1191" w:type="dxa"/>
           </w:tcPr>
           <w:p>
             <w:r>
@@ -2355,7 +2447,7 @@
         </w:tc>
         <w:tc>
           <w:tcPr>
-            <w:tcW w:w="850" w:type="dxa"/>
+            <w:tcW w:w="843" w:type="dxa"/>
           </w:tcPr>
           <w:p>
             <w:r>
@@ -2365,11 +2457,165 @@
         </w:tc>
         <w:tc>
           <w:tcPr>
-            <w:tcW w:w="1083" w:type="dxa"/>
+            <w:tcW w:w="1032" w:type="dxa"/>
           </w:tcPr>
           <w:p>
             <w:r>
               <w:t>4</w:t>
+            </w:r>
+          </w:p>
+        </w:tc>
+      </w:tr>
+      <w:tr>
+        <w:tc>
+          <w:tcPr>
+            <w:tcW w:w="1676" w:type="dxa"/>
+          </w:tcPr>
+          <w:p>
+            <w:r>
+              <w:t>GPU Breakage</w:t>
+            </w:r>
+          </w:p>
+        </w:tc>
+        <w:tc>
+          <w:tcPr>
+            <w:tcW w:w="1472" w:type="dxa"/>
+          </w:tcPr>
+          <w:p>
+            <w:r>
+              <w:t xml:space="preserve">Loss of the GPU means that the CUDA program </w:t>
+            </w:r>
+            <w:proofErr w:type="spellStart"/>
+            <w:proofErr w:type="gramStart"/>
+            <w:r>
+              <w:t>wont</w:t>
+            </w:r>
+            <w:proofErr w:type="spellEnd"/>
+            <w:proofErr w:type="gramEnd"/>
+            <w:r>
+              <w:t xml:space="preserve"> be able to pe run on the computer</w:t>
+            </w:r>
+          </w:p>
+        </w:tc>
+        <w:tc>
+          <w:tcPr>
+            <w:tcW w:w="1669" w:type="dxa"/>
+          </w:tcPr>
+          <w:p>
+            <w:r>
+              <w:t>Going to work at the University high performance lab would allow me to continue my work</w:t>
+            </w:r>
+          </w:p>
+        </w:tc>
+        <w:tc>
+          <w:tcPr>
+            <w:tcW w:w="1133" w:type="dxa"/>
+          </w:tcPr>
+          <w:p>
+            <w:r>
+              <w:t>Low - 2</w:t>
+            </w:r>
+          </w:p>
+        </w:tc>
+        <w:tc>
+          <w:tcPr>
+            <w:tcW w:w="1191" w:type="dxa"/>
+          </w:tcPr>
+          <w:p>
+            <w:r>
+              <w:t>Hight - 4</w:t>
+            </w:r>
+          </w:p>
+        </w:tc>
+        <w:tc>
+          <w:tcPr>
+            <w:tcW w:w="843" w:type="dxa"/>
+          </w:tcPr>
+          <w:p>
+            <w:r>
+              <w:t>8</w:t>
+            </w:r>
+          </w:p>
+        </w:tc>
+        <w:tc>
+          <w:tcPr>
+            <w:tcW w:w="1032" w:type="dxa"/>
+          </w:tcPr>
+          <w:p>
+            <w:r>
+              <w:t>4</w:t>
+            </w:r>
+          </w:p>
+        </w:tc>
+      </w:tr>
+      <w:tr>
+        <w:tc>
+          <w:tcPr>
+            <w:tcW w:w="1676" w:type="dxa"/>
+          </w:tcPr>
+          <w:p>
+            <w:r>
+              <w:t>Underestimated time of delivery</w:t>
+            </w:r>
+          </w:p>
+        </w:tc>
+        <w:tc>
+          <w:tcPr>
+            <w:tcW w:w="1472" w:type="dxa"/>
+          </w:tcPr>
+          <w:p>
+            <w:r>
+              <w:t>The time span I game myself to implement all the tasks and objectives was too small resulting in me not completing the project</w:t>
+            </w:r>
+          </w:p>
+        </w:tc>
+        <w:tc>
+          <w:tcPr>
+            <w:tcW w:w="1669" w:type="dxa"/>
+          </w:tcPr>
+          <w:p>
+            <w:r>
+              <w:t>Have reflections at the end of every sprint to evaluate my progress and make changes as necessary</w:t>
+            </w:r>
+          </w:p>
+        </w:tc>
+        <w:tc>
+          <w:tcPr>
+            <w:tcW w:w="1133" w:type="dxa"/>
+          </w:tcPr>
+          <w:p>
+            <w:r>
+              <w:t>Low - 2</w:t>
+            </w:r>
+          </w:p>
+        </w:tc>
+        <w:tc>
+          <w:tcPr>
+            <w:tcW w:w="1191" w:type="dxa"/>
+          </w:tcPr>
+          <w:p>
+            <w:r>
+              <w:t>Very high - 6</w:t>
+            </w:r>
+          </w:p>
+        </w:tc>
+        <w:tc>
+          <w:tcPr>
+            <w:tcW w:w="843" w:type="dxa"/>
+          </w:tcPr>
+          <w:p>
+            <w:r>
+              <w:t>12</w:t>
+            </w:r>
+          </w:p>
+        </w:tc>
+        <w:tc>
+          <w:tcPr>
+            <w:tcW w:w="1032" w:type="dxa"/>
+          </w:tcPr>
+          <w:p>
+            <w:r>
+              <w:t>6</w:t>
             </w:r>
           </w:p>
         </w:tc>
@@ -2382,7 +2628,6 @@
       </w:pPr>
       <w:bookmarkStart w:id="11" w:name="_Toc144892533"/>
       <w:r>
-        <w:lastRenderedPageBreak/>
         <w:t xml:space="preserve">Resources </w:t>
       </w:r>
       <w:proofErr w:type="gramStart"/>
@@ -2394,25 +2639,7 @@
     </w:p>
     <w:p>
       <w:r>
-        <w:t>A Nvidia GPU is required to do CUDA programming</w:t>
-      </w:r>
-      <w:r>
-        <w:t>,</w:t>
-      </w:r>
-      <w:r>
-        <w:t xml:space="preserve"> this means that I will need to </w:t>
-      </w:r>
-      <w:r>
-        <w:t xml:space="preserve">develop my program and demonstrate it on a PC with a </w:t>
-      </w:r>
-      <w:r>
-        <w:t>CUDA-capable</w:t>
-      </w:r>
-      <w:r>
-        <w:t xml:space="preserve"> GPU</w:t>
-      </w:r>
-      <w:r>
-        <w:t>.</w:t>
+        <w:t>As I will be using the CUDA API for this project, I will require a computer with a CUDA-compatible GPU to implement and develop my image processing algorithm. This also means any demonstrations I preform will require me to have a Nvidia GPU.</w:t>
       </w:r>
     </w:p>
     <w:p/>
@@ -2472,7 +2699,13 @@
         </w:numPr>
       </w:pPr>
       <w:r>
-        <w:t xml:space="preserve">Write introduction to project </w:t>
+        <w:t xml:space="preserve">Write introduction to </w:t>
+      </w:r>
+      <w:r>
+        <w:t xml:space="preserve">the </w:t>
+      </w:r>
+      <w:r>
+        <w:t xml:space="preserve">project </w:t>
       </w:r>
       <w:proofErr w:type="gramStart"/>
       <w:r>
@@ -2560,11 +2793,14 @@
         </w:numPr>
       </w:pPr>
       <w:r>
-        <w:t xml:space="preserve">Analise performance and write up </w:t>
+        <w:t xml:space="preserve">Analise performance and write </w:t>
       </w:r>
       <w:proofErr w:type="gramStart"/>
       <w:r>
-        <w:t>finders</w:t>
+        <w:t>find</w:t>
+      </w:r>
+      <w:r>
+        <w:t>ings</w:t>
       </w:r>
       <w:proofErr w:type="gramEnd"/>
     </w:p>
@@ -2653,7 +2889,7 @@
         </w:numPr>
       </w:pPr>
       <w:r>
-        <w:t xml:space="preserve">Discuss differences between performance between </w:t>
+        <w:t xml:space="preserve">Discuss differences performance between </w:t>
       </w:r>
       <w:proofErr w:type="gramStart"/>
       <w:r>
@@ -2674,6 +2910,74 @@
       </w:pPr>
       <w:bookmarkStart w:id="15" w:name="_Toc144892537"/>
       <w:r>
+        <w:rPr>
+          <w:noProof/>
+        </w:rPr>
+        <w:drawing>
+          <wp:anchor distT="0" distB="0" distL="114300" distR="114300" simplePos="0" relativeHeight="251658240" behindDoc="1" locked="0" layoutInCell="1" allowOverlap="1" wp14:anchorId="4AF038AD" wp14:editId="78D3953D">
+            <wp:simplePos x="0" y="0"/>
+            <wp:positionH relativeFrom="column">
+              <wp:posOffset>-572135</wp:posOffset>
+            </wp:positionH>
+            <wp:positionV relativeFrom="paragraph">
+              <wp:posOffset>328930</wp:posOffset>
+            </wp:positionV>
+            <wp:extent cx="6781800" cy="2316480"/>
+            <wp:effectExtent l="0" t="0" r="0" b="7620"/>
+            <wp:wrapTight wrapText="bothSides">
+              <wp:wrapPolygon edited="0">
+                <wp:start x="0" y="0"/>
+                <wp:lineTo x="0" y="21493"/>
+                <wp:lineTo x="21539" y="21493"/>
+                <wp:lineTo x="21539" y="0"/>
+                <wp:lineTo x="0" y="0"/>
+              </wp:wrapPolygon>
+            </wp:wrapTight>
+            <wp:docPr id="2116272543" name="Picture 1" descr="A screenshot of a computer&#10;&#10;Description automatically generated"/>
+            <wp:cNvGraphicFramePr>
+              <a:graphicFrameLocks xmlns:a="http://schemas.openxmlformats.org/drawingml/2006/main" noChangeAspect="1"/>
+            </wp:cNvGraphicFramePr>
+            <a:graphic xmlns:a="http://schemas.openxmlformats.org/drawingml/2006/main">
+              <a:graphicData uri="http://schemas.openxmlformats.org/drawingml/2006/picture">
+                <pic:pic xmlns:pic="http://schemas.openxmlformats.org/drawingml/2006/picture">
+                  <pic:nvPicPr>
+                    <pic:cNvPr id="2116272543" name="Picture 1" descr="A screenshot of a computer&#10;&#10;Description automatically generated"/>
+                    <pic:cNvPicPr/>
+                  </pic:nvPicPr>
+                  <pic:blipFill>
+                    <a:blip r:embed="rId8" cstate="print">
+                      <a:extLst>
+                        <a:ext uri="{28A0092B-C50C-407E-A947-70E740481C1C}">
+                          <a14:useLocalDpi xmlns:a14="http://schemas.microsoft.com/office/drawing/2010/main" val="0"/>
+                        </a:ext>
+                      </a:extLst>
+                    </a:blip>
+                    <a:stretch>
+                      <a:fillRect/>
+                    </a:stretch>
+                  </pic:blipFill>
+                  <pic:spPr>
+                    <a:xfrm>
+                      <a:off x="0" y="0"/>
+                      <a:ext cx="6781800" cy="2316480"/>
+                    </a:xfrm>
+                    <a:prstGeom prst="rect">
+                      <a:avLst/>
+                    </a:prstGeom>
+                  </pic:spPr>
+                </pic:pic>
+              </a:graphicData>
+            </a:graphic>
+            <wp14:sizeRelH relativeFrom="margin">
+              <wp14:pctWidth>0</wp14:pctWidth>
+            </wp14:sizeRelH>
+            <wp14:sizeRelV relativeFrom="margin">
+              <wp14:pctHeight>0</wp14:pctHeight>
+            </wp14:sizeRelV>
+          </wp:anchor>
+        </w:drawing>
+      </w:r>
+      <w:r>
         <w:t xml:space="preserve">Schedule </w:t>
       </w:r>
       <w:r>
@@ -2681,54 +2985,7 @@
       </w:r>
       <w:bookmarkEnd w:id="15"/>
     </w:p>
-    <w:p>
-      <w:pPr>
-        <w:pStyle w:val="Advice"/>
-      </w:pPr>
-      <w:r>
-        <w:t xml:space="preserve">Present a Gantt chart </w:t>
-      </w:r>
-      <w:r>
-        <w:t xml:space="preserve">showing </w:t>
-      </w:r>
-      <w:r>
-        <w:t xml:space="preserve">a schedule for </w:t>
-      </w:r>
-      <w:r>
-        <w:t xml:space="preserve">all tasks, </w:t>
-      </w:r>
-      <w:proofErr w:type="gramStart"/>
-      <w:r>
-        <w:t>milestones</w:t>
-      </w:r>
-      <w:proofErr w:type="gramEnd"/>
-      <w:r>
-        <w:t xml:space="preserve"> and deliverables.</w:t>
-      </w:r>
-      <w:r>
-        <w:t xml:space="preserve">  Show dependencies amongst tasks.</w:t>
-      </w:r>
-      <w:r>
-        <w:t xml:space="preserve">  If you are intending to use SCRUM or other agile methods, be sure to go to the lecture</w:t>
-      </w:r>
-      <w:r>
-        <w:t>s</w:t>
-      </w:r>
-      <w:r>
-        <w:t xml:space="preserve"> involving project planning.</w:t>
-      </w:r>
-      <w:r>
-        <w:t xml:space="preserve">  </w:t>
-      </w:r>
-      <w:r>
-        <w:t>Your time plan should cover the entire period of your project (and will therefore include the PDD preparation as a task and the PDD itself as a deliverable).</w:t>
-      </w:r>
-    </w:p>
-    <w:p>
-      <w:r>
-        <w:t>Delete the red paragraphs and replace this one with your content (use the “Normal” paragraph style).</w:t>
-      </w:r>
-    </w:p>
+    <w:p/>
     <w:p>
       <w:pPr>
         <w:pStyle w:val="Heading2"/>
@@ -2759,7 +3016,13 @@
         <w:t>Using a dedicated image processing library or program can be used to check the functionality of the algorithms I implemented</w:t>
       </w:r>
       <w:r>
-        <w:t xml:space="preserve">. For the data collected, I’ll cross reference it to results of studies </w:t>
+        <w:t xml:space="preserve">. For the data collected, I’ll cross reference it to </w:t>
+      </w:r>
+      <w:r>
+        <w:t xml:space="preserve">the </w:t>
+      </w:r>
+      <w:r>
+        <w:t xml:space="preserve">results of studies </w:t>
       </w:r>
       <w:proofErr w:type="gramStart"/>
       <w:r>
@@ -2782,12 +3045,6 @@
       <w:bookmarkEnd w:id="18"/>
     </w:p>
     <w:p>
-      <w:r>
-        <w:t>[1]</w:t>
-      </w:r>
-      <w:r>
-        <w:t xml:space="preserve"> </w:t>
-      </w:r>
       <w:r>
         <w:t xml:space="preserve">Niblack, W. 1986, </w:t>
       </w:r>
@@ -2804,9 +3061,6 @@
     </w:p>
     <w:p>
       <w:r>
-        <w:t xml:space="preserve">[2] </w:t>
-      </w:r>
-      <w:r>
         <w:t>Castaño-</w:t>
       </w:r>
       <w:proofErr w:type="spellStart"/>
@@ -2913,8 +3167,8 @@
     </w:p>
     <w:p/>
     <w:sectPr>
-      <w:headerReference w:type="default" r:id="rId8"/>
-      <w:footerReference w:type="default" r:id="rId9"/>
+      <w:headerReference w:type="default" r:id="rId9"/>
+      <w:footerReference w:type="default" r:id="rId10"/>
       <w:pgSz w:w="11906" w:h="16838"/>
       <w:pgMar w:top="1440" w:right="1440" w:bottom="1440" w:left="1440" w:header="708" w:footer="708" w:gutter="0"/>
       <w:cols w:space="708"/>

</xml_diff>

<commit_message>
Last minut expansion and corrections
</commit_message>
<xml_diff>
--- a/Documents/PDD.docx
+++ b/Documents/PDD.docx
@@ -8,13 +8,8 @@
         <w:jc w:val="center"/>
       </w:pPr>
       <w:r>
-        <w:t xml:space="preserve">Image Processing using </w:t>
-      </w:r>
-      <w:proofErr w:type="gramStart"/>
-      <w:r>
-        <w:t>CUDA</w:t>
-      </w:r>
-      <w:proofErr w:type="gramEnd"/>
+        <w:t>Image Processing using CUDA</w:t>
+      </w:r>
     </w:p>
     <w:p/>
     <w:p>
@@ -116,27 +111,7 @@
           <w:szCs w:val="24"/>
           <w:lang w:val="pl-PL"/>
         </w:rPr>
-        <w:t xml:space="preserve">Student </w:t>
-      </w:r>
-      <w:proofErr w:type="spellStart"/>
-      <w:r>
-        <w:rPr>
-          <w:rStyle w:val="Strong"/>
-          <w:sz w:val="24"/>
-          <w:szCs w:val="24"/>
-          <w:lang w:val="pl-PL"/>
-        </w:rPr>
-        <w:t>number</w:t>
-      </w:r>
-      <w:proofErr w:type="spellEnd"/>
-      <w:r>
-        <w:rPr>
-          <w:rStyle w:val="Strong"/>
-          <w:sz w:val="24"/>
-          <w:szCs w:val="24"/>
-          <w:lang w:val="pl-PL"/>
-        </w:rPr>
-        <w:t xml:space="preserve"> 20</w:t>
+        <w:t>Student number 20</w:t>
       </w:r>
       <w:r>
         <w:rPr>
@@ -200,7 +175,7 @@
           <w:sz w:val="24"/>
           <w:szCs w:val="24"/>
         </w:rPr>
-        <w:t>XXXX</w:t>
+        <w:t>1775</w:t>
       </w:r>
     </w:p>
     <w:p>
@@ -1690,68 +1665,6 @@
               <w:lang w:eastAsia="en-GB"/>
             </w:rPr>
           </w:pPr>
-          <w:hyperlink w:anchor="_Toc144892541" w:history="1">
-            <w:r>
-              <w:rPr>
-                <w:rStyle w:val="Hyperlink"/>
-              </w:rPr>
-              <w:t>5.</w:t>
-            </w:r>
-            <w:r>
-              <w:rPr>
-                <w:rFonts w:eastAsiaTheme="minorEastAsia"/>
-                <w:lang w:eastAsia="en-GB"/>
-              </w:rPr>
-              <w:tab/>
-            </w:r>
-            <w:r>
-              <w:rPr>
-                <w:rStyle w:val="Hyperlink"/>
-              </w:rPr>
-              <w:t>Appendix a</w:t>
-            </w:r>
-            <w:r>
-              <w:rPr>
-                <w:webHidden/>
-              </w:rPr>
-              <w:tab/>
-            </w:r>
-            <w:r>
-              <w:rPr>
-                <w:webHidden/>
-              </w:rPr>
-              <w:fldChar w:fldCharType="begin"/>
-            </w:r>
-            <w:r>
-              <w:rPr>
-                <w:webHidden/>
-              </w:rPr>
-              <w:instrText xml:space="preserve"> PAGEREF _Toc144892541 \h </w:instrText>
-            </w:r>
-            <w:r>
-              <w:rPr>
-                <w:webHidden/>
-              </w:rPr>
-            </w:r>
-            <w:r>
-              <w:rPr>
-                <w:webHidden/>
-              </w:rPr>
-              <w:fldChar w:fldCharType="separate"/>
-            </w:r>
-            <w:r>
-              <w:rPr>
-                <w:webHidden/>
-              </w:rPr>
-              <w:t>8</w:t>
-            </w:r>
-            <w:r>
-              <w:rPr>
-                <w:webHidden/>
-              </w:rPr>
-              <w:fldChar w:fldCharType="end"/>
-            </w:r>
-          </w:hyperlink>
         </w:p>
         <w:p>
           <w:r>
@@ -1854,29 +1767,28 @@
         <w:t xml:space="preserve"> more efficient</w:t>
       </w:r>
       <w:r>
-        <w:t>. As shown by Castaño-</w:t>
-      </w:r>
-      <w:proofErr w:type="spellStart"/>
-      <w:r>
-        <w:t>Díez’s</w:t>
-      </w:r>
-      <w:proofErr w:type="spellEnd"/>
-      <w:r>
-        <w:t xml:space="preserve"> study in 2008 this decreases the time for image processing loads to be completed </w:t>
+        <w:t>. As shown by Castaño-Díez’s study in 2008</w:t>
+      </w:r>
+      <w:r>
+        <w:t>,</w:t>
+      </w:r>
+      <w:r>
+        <w:t xml:space="preserve"> </w:t>
+      </w:r>
+      <w:r>
+        <w:t xml:space="preserve">by using the GPU </w:t>
+      </w:r>
+      <w:r>
+        <w:t xml:space="preserve">the time for image processing loads to be completed </w:t>
+      </w:r>
+      <w:r>
+        <w:t xml:space="preserve">decreases </w:t>
       </w:r>
       <w:r>
         <w:t>(</w:t>
       </w:r>
       <w:r>
-        <w:t>Castaño-</w:t>
-      </w:r>
-      <w:proofErr w:type="spellStart"/>
-      <w:r>
-        <w:t>Díez</w:t>
-      </w:r>
-      <w:proofErr w:type="spellEnd"/>
-      <w:r>
-        <w:t>, D</w:t>
+        <w:t>Castaño-Díez, D</w:t>
       </w:r>
       <w:r>
         <w:t>. 2008)</w:t>
@@ -1887,23 +1799,72 @@
     </w:p>
     <w:p>
       <w:r>
-        <w:t xml:space="preserve">CUDA is a closed-source API that programmers to use the GPU for computing. CUDA was developed by Nvidia, this means that only Nvidia GPU </w:t>
-      </w:r>
-      <w:proofErr w:type="gramStart"/>
-      <w:r>
-        <w:t>have the ability to</w:t>
-      </w:r>
-      <w:proofErr w:type="gramEnd"/>
-      <w:r>
-        <w:t xml:space="preserve"> run CUDA code. Many </w:t>
-      </w:r>
-      <w:proofErr w:type="spellStart"/>
-      <w:r>
-        <w:t>difrerent</w:t>
-      </w:r>
-      <w:proofErr w:type="spellEnd"/>
-      <w:r>
-        <w:t xml:space="preserve"> languages can he used to program CUDA, some notable examples are C++, Python and Fortran there are many other languages too.</w:t>
+        <w:t xml:space="preserve">For the purposes of this project, the only 3 types of </w:t>
+      </w:r>
+      <w:r>
+        <w:t>algorithms</w:t>
+      </w:r>
+      <w:r>
+        <w:t xml:space="preserve"> I will be using will be edge detection, segmentation and noise </w:t>
+      </w:r>
+      <w:r>
+        <w:t>reduction</w:t>
+      </w:r>
+      <w:r>
+        <w:t>.</w:t>
+      </w:r>
+      <w:r>
+        <w:t xml:space="preserve"> Edge detection is the process of extracting the edges in an image. This results in </w:t>
+      </w:r>
+      <w:r>
+        <w:t xml:space="preserve">an image containing only the edges found in the image. Segmentation </w:t>
+      </w:r>
+      <w:r>
+        <w:t>separates an image into separate parts allowing easier analysis of the image. This is often used when doing medical imagery</w:t>
+      </w:r>
+      <w:r>
+        <w:t>. When taking images of organs, they usually result in an image in which it's hard to tell areas apart. Image segmentation alleviates this issue by colouring separate areas in different colours making each section distinct. Noise reduction refers to the process of removing unwanted artefacts from an image. Taking images will always result in the</w:t>
+      </w:r>
+      <w:r>
+        <w:t>re</w:t>
+      </w:r>
+      <w:r>
+        <w:t xml:space="preserve"> being noise. It could be the artefacts left after ray tracing, radio interference in a radio telescope or even radiation hitting the image sensor of a digital camera. All of these would need to be treated with a noise reduction algorithm.</w:t>
+      </w:r>
+    </w:p>
+    <w:p>
+      <w:r>
+        <w:t>CUDA is a closed-source API that</w:t>
+      </w:r>
+      <w:r>
+        <w:t xml:space="preserve"> allows</w:t>
+      </w:r>
+      <w:r>
+        <w:t xml:space="preserve"> programmers</w:t>
+      </w:r>
+      <w:r>
+        <w:t xml:space="preserve"> to</w:t>
+      </w:r>
+      <w:r>
+        <w:t xml:space="preserve"> use the GPU for computing. CUDA was developed by Nvidia, </w:t>
+      </w:r>
+      <w:r>
+        <w:t>which</w:t>
+      </w:r>
+      <w:r>
+        <w:t xml:space="preserve"> means that only Nvidia GPU have the ability to run CUDA code. Many </w:t>
+      </w:r>
+      <w:r>
+        <w:t>different</w:t>
+      </w:r>
+      <w:r>
+        <w:t xml:space="preserve"> languages can </w:t>
+      </w:r>
+      <w:r>
+        <w:t>be</w:t>
+      </w:r>
+      <w:r>
+        <w:t xml:space="preserve"> used to program CUDA, some notable examples are C++, Python and Fortran there are many other languages too.</w:t>
       </w:r>
     </w:p>
     <w:p>
@@ -1917,28 +1878,84 @@
       <w:bookmarkEnd w:id="2"/>
     </w:p>
     <w:p>
-      <w:r>
-        <w:t xml:space="preserve">For the project, I will be implementing 3 separate image processing algorithms. Each algorithm will be implemented on the CPU and then on the GPU. Each algorithm will be from a separate category of </w:t>
-      </w:r>
-      <w:r>
-        <w:t xml:space="preserve">algorithm. For the project, I'm planning on implementing an edge detection algorithm, a segmentation </w:t>
-      </w:r>
-      <w:proofErr w:type="gramStart"/>
-      <w:r>
-        <w:t>algorithm</w:t>
-      </w:r>
-      <w:proofErr w:type="gramEnd"/>
-      <w:r>
-        <w:t xml:space="preserve"> and a noise reduction algorithm.</w:t>
-      </w:r>
-      <w:r>
-        <w:t xml:space="preserve"> </w:t>
-      </w:r>
-      <w:r>
-        <w:t xml:space="preserve">The specific algorithm used for each algorithm category will be decided during the specific algorithm research period. After implementing each algorithm, I will then proceed to analyse the difference between the </w:t>
-      </w:r>
-      <w:r>
-        <w:t>outputs and the performance of the CPU version to the GPU version of the algorithm.</w:t>
+      <w:pPr>
+        <w:pStyle w:val="ListParagraph"/>
+        <w:numPr>
+          <w:ilvl w:val="0"/>
+          <w:numId w:val="6"/>
+        </w:numPr>
+      </w:pPr>
+      <w:r>
+        <w:t xml:space="preserve">Create 3 image processing algorithms. Each algorithm needs to have a CPU version and a GPU version. One algorithm will be an edge detection algorithm, another one be a segmentation algorithm and the last one will be a noise reduction algorithm. each algorithm explores separate aspects of image processing giving me more representative data for </w:t>
+      </w:r>
+      <w:r>
+        <w:t>differences between the CPU and the GPU.</w:t>
+      </w:r>
+    </w:p>
+    <w:p>
+      <w:pPr>
+        <w:pStyle w:val="ListParagraph"/>
+        <w:numPr>
+          <w:ilvl w:val="0"/>
+          <w:numId w:val="6"/>
+        </w:numPr>
+      </w:pPr>
+      <w:r>
+        <w:t>Analyse</w:t>
+      </w:r>
+      <w:r>
+        <w:t xml:space="preserve"> the performance differences between the algorithms running on the CPU compared to the GPU. I will run the algorithms on various image resolutions to see if there is a different impact on both the GPU and CPU depending on the resolution of the image. I will collect the time it takes to run the algorithm as well as the end results.</w:t>
+      </w:r>
+    </w:p>
+    <w:p>
+      <w:pPr>
+        <w:pStyle w:val="ListParagraph"/>
+        <w:numPr>
+          <w:ilvl w:val="0"/>
+          <w:numId w:val="6"/>
+        </w:numPr>
+      </w:pPr>
+      <w:r>
+        <w:t xml:space="preserve">All my findings will be compiled into a document. This document will contain both the GPU and CPU versions of the algorithms as well as an explanation of what the code does. The performance of each algorithm will also be documented. Both the time it takes </w:t>
+      </w:r>
+      <w:r>
+        <w:t>depends</w:t>
+      </w:r>
+      <w:r>
+        <w:t xml:space="preserve"> on the resolution of the image </w:t>
+      </w:r>
+      <w:r>
+        <w:t>and the results of the algorithms.</w:t>
+      </w:r>
+    </w:p>
+    <w:p>
+      <w:pPr>
+        <w:pStyle w:val="ListParagraph"/>
+        <w:numPr>
+          <w:ilvl w:val="0"/>
+          <w:numId w:val="6"/>
+        </w:numPr>
+      </w:pPr>
+      <w:r>
+        <w:t xml:space="preserve">Any findings will be written in the conclusion whether </w:t>
+      </w:r>
+      <w:r>
+        <w:t xml:space="preserve">a </w:t>
+      </w:r>
+      <w:r>
+        <w:t>certain resolution</w:t>
+      </w:r>
+      <w:r>
+        <w:t xml:space="preserve"> is</w:t>
+      </w:r>
+      <w:r>
+        <w:t xml:space="preserve"> better to run on the CPU or GPU, or the relationship </w:t>
+      </w:r>
+      <w:r>
+        <w:t>between</w:t>
+      </w:r>
+      <w:r>
+        <w:t xml:space="preserve"> time and resolution on the CPU and GPU.</w:t>
       </w:r>
     </w:p>
     <w:p>
@@ -1947,6 +1964,7 @@
       </w:pPr>
       <w:bookmarkStart w:id="3" w:name="_Toc144892524"/>
       <w:r>
+        <w:lastRenderedPageBreak/>
         <w:t>Scope</w:t>
       </w:r>
       <w:bookmarkEnd w:id="3"/>
@@ -1986,7 +2004,13 @@
         <w:t>Many different APIs allow</w:t>
       </w:r>
       <w:r>
-        <w:t xml:space="preserve"> computation on the GPU such as OpenCL. For this project, I will only be using CUDA as I already have access to computers with CUDA-compatible GPUs. CUDA has an extensive library of example programs that will help in learning and optimizing my code.</w:t>
+        <w:t xml:space="preserve"> computation on the GPU such as OpenCL. For this project, I will only be using CUDA as I already have access to computers with CUDA-compatible GPUs. CUDA has an extensive library of example programs that will help in learning and optimi</w:t>
+      </w:r>
+      <w:r>
+        <w:t>s</w:t>
+      </w:r>
+      <w:r>
+        <w:t>ing my code.</w:t>
       </w:r>
     </w:p>
     <w:p>
@@ -2082,7 +2106,13 @@
         <w:t>Gantt</w:t>
       </w:r>
       <w:r>
-        <w:t xml:space="preserve"> chat as well as if there is any additional decomposition is required.</w:t>
+        <w:t xml:space="preserve"> chat</w:t>
+      </w:r>
+      <w:r>
+        <w:t xml:space="preserve"> and deadlines</w:t>
+      </w:r>
+      <w:r>
+        <w:t xml:space="preserve"> as well as if there is any additional decomposition required.</w:t>
       </w:r>
     </w:p>
     <w:p>
@@ -2103,7 +2133,7 @@
         <w:t>Fortran,</w:t>
       </w:r>
       <w:r>
-        <w:t xml:space="preserve"> and others all can’t be used when doing CUDA programming. Deciding which language to use is important as it will affect the performance of the algorithms. After picking a language </w:t>
+        <w:t xml:space="preserve"> and others all can be used when doing CUDA programming. Deciding which language to use is important as it will affect the performance of the algorithms. After picking a language </w:t>
       </w:r>
       <w:r>
         <w:t>I’ll need to pick a library that fits the project requirements.</w:t>
@@ -2115,6 +2145,9 @@
         <w:t>Many different libraries fit</w:t>
       </w:r>
       <w:r>
+        <w:t>,</w:t>
+      </w:r>
+      <w:r>
         <w:t xml:space="preserve"> such as OpenCV for C++ and Python, </w:t>
       </w:r>
       <w:r>
@@ -2124,7 +2157,19 @@
         <w:t>many different image processing algorithms do</w:t>
       </w:r>
       <w:r>
-        <w:t xml:space="preserve"> different things. I will need to decide which ones to implement, my target is to implement at least </w:t>
+        <w:t xml:space="preserve"> different things. I will need to decide which ones to implement</w:t>
+      </w:r>
+      <w:r>
+        <w:t>.</w:t>
+      </w:r>
+      <w:r>
+        <w:t xml:space="preserve"> </w:t>
+      </w:r>
+      <w:r>
+        <w:t>M</w:t>
+      </w:r>
+      <w:r>
+        <w:t xml:space="preserve">y target is to implement at least </w:t>
       </w:r>
       <w:r>
         <w:t>3</w:t>
@@ -2133,7 +2178,19 @@
         <w:t xml:space="preserve"> different algorithms</w:t>
       </w:r>
       <w:r>
-        <w:t>. I have decided on family of algorithm I will implement</w:t>
+        <w:t xml:space="preserve">. I have decided on </w:t>
+      </w:r>
+      <w:r>
+        <w:t>the families</w:t>
+      </w:r>
+      <w:r>
+        <w:t xml:space="preserve"> of algorithm</w:t>
+      </w:r>
+      <w:r>
+        <w:t>s</w:t>
+      </w:r>
+      <w:r>
+        <w:t xml:space="preserve"> I will implement</w:t>
       </w:r>
       <w:r>
         <w:t>.</w:t>
@@ -2483,17 +2540,13 @@
           </w:tcPr>
           <w:p>
             <w:r>
-              <w:t xml:space="preserve">Loss of the GPU means that the CUDA program </w:t>
-            </w:r>
-            <w:proofErr w:type="spellStart"/>
-            <w:proofErr w:type="gramStart"/>
-            <w:r>
-              <w:t>wont</w:t>
-            </w:r>
-            <w:proofErr w:type="spellEnd"/>
-            <w:proofErr w:type="gramEnd"/>
-            <w:r>
-              <w:t xml:space="preserve"> be able to pe run on the computer</w:t>
+              <w:t>Loss of the GPU means that the CUDA program w</w:t>
+            </w:r>
+            <w:r>
+              <w:t>ill no</w:t>
+            </w:r>
+            <w:r>
+              <w:t>t be able to pe run on the computer</w:t>
             </w:r>
           </w:p>
         </w:tc>
@@ -2565,7 +2618,13 @@
           </w:tcPr>
           <w:p>
             <w:r>
-              <w:t>The time span I game myself to implement all the tasks and objectives was too small resulting in me not completing the project</w:t>
+              <w:t>The time span I ga</w:t>
+            </w:r>
+            <w:r>
+              <w:t>v</w:t>
+            </w:r>
+            <w:r>
+              <w:t>e myself to implement all the tasks and objectives was too small resulting in me not completing the project</w:t>
             </w:r>
           </w:p>
         </w:tc>
@@ -2628,14 +2687,9 @@
       </w:pPr>
       <w:bookmarkStart w:id="11" w:name="_Toc144892533"/>
       <w:r>
-        <w:t xml:space="preserve">Resources </w:t>
-      </w:r>
-      <w:proofErr w:type="gramStart"/>
-      <w:r>
-        <w:t>required</w:t>
+        <w:t>Resources required</w:t>
       </w:r>
       <w:bookmarkEnd w:id="11"/>
-      <w:proofErr w:type="gramEnd"/>
     </w:p>
     <w:p>
       <w:r>
@@ -2705,13 +2759,8 @@
         <w:t xml:space="preserve">the </w:t>
       </w:r>
       <w:r>
-        <w:t xml:space="preserve">project </w:t>
-      </w:r>
-      <w:proofErr w:type="gramStart"/>
-      <w:r>
-        <w:t>document</w:t>
-      </w:r>
-      <w:proofErr w:type="gramEnd"/>
+        <w:t>project document</w:t>
+      </w:r>
     </w:p>
     <w:p>
       <w:pPr>
@@ -2752,13 +2801,8 @@
         </w:numPr>
       </w:pPr>
       <w:r>
-        <w:t xml:space="preserve">Implement Algorithm and test </w:t>
-      </w:r>
-      <w:proofErr w:type="gramStart"/>
-      <w:r>
-        <w:t>functionality</w:t>
-      </w:r>
-      <w:proofErr w:type="gramEnd"/>
+        <w:t>Implement Algorithm and test functionality</w:t>
+      </w:r>
     </w:p>
     <w:p>
       <w:pPr>
@@ -2793,16 +2837,11 @@
         </w:numPr>
       </w:pPr>
       <w:r>
-        <w:t xml:space="preserve">Analise performance and write </w:t>
-      </w:r>
-      <w:proofErr w:type="gramStart"/>
-      <w:r>
-        <w:t>find</w:t>
+        <w:t>Analise performance and write find</w:t>
       </w:r>
       <w:r>
         <w:t>ings</w:t>
       </w:r>
-      <w:proofErr w:type="gramEnd"/>
     </w:p>
     <w:p>
       <w:pPr>
@@ -2820,18 +2859,60 @@
       <w:pPr>
         <w:pStyle w:val="ListParagraph"/>
         <w:numPr>
-          <w:ilvl w:val="0"/>
+          <w:ilvl w:val="1"/>
           <w:numId w:val="5"/>
         </w:numPr>
       </w:pPr>
       <w:r>
-        <w:t xml:space="preserve">Noise </w:t>
-      </w:r>
-      <w:r>
-        <w:t>Suppression</w:t>
-      </w:r>
-      <w:r>
-        <w:t xml:space="preserve"> Algorithm</w:t>
+        <w:t>Research the Specific algorithm and specification</w:t>
+      </w:r>
+    </w:p>
+    <w:p>
+      <w:pPr>
+        <w:pStyle w:val="ListParagraph"/>
+        <w:numPr>
+          <w:ilvl w:val="1"/>
+          <w:numId w:val="5"/>
+        </w:numPr>
+      </w:pPr>
+      <w:r>
+        <w:t>Implement Algorithm and test functionality</w:t>
+      </w:r>
+    </w:p>
+    <w:p>
+      <w:pPr>
+        <w:pStyle w:val="ListParagraph"/>
+        <w:numPr>
+          <w:ilvl w:val="2"/>
+          <w:numId w:val="5"/>
+        </w:numPr>
+      </w:pPr>
+      <w:r>
+        <w:t>CPU</w:t>
+      </w:r>
+    </w:p>
+    <w:p>
+      <w:pPr>
+        <w:pStyle w:val="ListParagraph"/>
+        <w:numPr>
+          <w:ilvl w:val="2"/>
+          <w:numId w:val="5"/>
+        </w:numPr>
+      </w:pPr>
+      <w:r>
+        <w:t>GPU</w:t>
+      </w:r>
+    </w:p>
+    <w:p>
+      <w:pPr>
+        <w:pStyle w:val="ListParagraph"/>
+        <w:numPr>
+          <w:ilvl w:val="1"/>
+          <w:numId w:val="5"/>
+        </w:numPr>
+      </w:pPr>
+      <w:r>
+        <w:t>Analise performance and write findings</w:t>
       </w:r>
     </w:p>
     <w:p>
@@ -2843,7 +2924,13 @@
         </w:numPr>
       </w:pPr>
       <w:r>
-        <w:t>Conclusion</w:t>
+        <w:t xml:space="preserve">Noise </w:t>
+      </w:r>
+      <w:r>
+        <w:t>Suppression</w:t>
+      </w:r>
+      <w:r>
+        <w:t xml:space="preserve"> Algorithm</w:t>
       </w:r>
     </w:p>
     <w:p>
@@ -2855,13 +2942,8 @@
         </w:numPr>
       </w:pPr>
       <w:r>
-        <w:t xml:space="preserve">Compare GPU performance between </w:t>
-      </w:r>
-      <w:proofErr w:type="gramStart"/>
-      <w:r>
-        <w:t>algorithms</w:t>
-      </w:r>
-      <w:proofErr w:type="gramEnd"/>
+        <w:t>Research the Specific algorithm and specification</w:t>
+      </w:r>
     </w:p>
     <w:p>
       <w:pPr>
@@ -2872,13 +2954,32 @@
         </w:numPr>
       </w:pPr>
       <w:r>
-        <w:t xml:space="preserve">Compare CPU performance between </w:t>
-      </w:r>
-      <w:proofErr w:type="gramStart"/>
-      <w:r>
-        <w:t>algorithms</w:t>
-      </w:r>
-      <w:proofErr w:type="gramEnd"/>
+        <w:t>Implement Algorithm and test functionality</w:t>
+      </w:r>
+    </w:p>
+    <w:p>
+      <w:pPr>
+        <w:pStyle w:val="ListParagraph"/>
+        <w:numPr>
+          <w:ilvl w:val="2"/>
+          <w:numId w:val="5"/>
+        </w:numPr>
+      </w:pPr>
+      <w:r>
+        <w:t>CPU</w:t>
+      </w:r>
+    </w:p>
+    <w:p>
+      <w:pPr>
+        <w:pStyle w:val="ListParagraph"/>
+        <w:numPr>
+          <w:ilvl w:val="2"/>
+          <w:numId w:val="5"/>
+        </w:numPr>
+      </w:pPr>
+      <w:r>
+        <w:t>GPU</w:t>
+      </w:r>
     </w:p>
     <w:p>
       <w:pPr>
@@ -2889,15 +2990,61 @@
         </w:numPr>
       </w:pPr>
       <w:r>
-        <w:t xml:space="preserve">Discuss differences performance between </w:t>
-      </w:r>
-      <w:proofErr w:type="gramStart"/>
-      <w:r>
-        <w:t>image</w:t>
-      </w:r>
-      <w:proofErr w:type="gramEnd"/>
-      <w:r>
-        <w:t xml:space="preserve"> resolutions</w:t>
+        <w:t>Analise performance and write findings</w:t>
+      </w:r>
+    </w:p>
+    <w:p>
+      <w:pPr>
+        <w:pStyle w:val="ListParagraph"/>
+        <w:numPr>
+          <w:ilvl w:val="0"/>
+          <w:numId w:val="5"/>
+        </w:numPr>
+      </w:pPr>
+      <w:r>
+        <w:t>Conclusion</w:t>
+      </w:r>
+    </w:p>
+    <w:p>
+      <w:pPr>
+        <w:pStyle w:val="ListParagraph"/>
+        <w:numPr>
+          <w:ilvl w:val="1"/>
+          <w:numId w:val="5"/>
+        </w:numPr>
+      </w:pPr>
+      <w:r>
+        <w:t>Compare GPU performance between algorithms</w:t>
+      </w:r>
+    </w:p>
+    <w:p>
+      <w:pPr>
+        <w:pStyle w:val="ListParagraph"/>
+        <w:numPr>
+          <w:ilvl w:val="1"/>
+          <w:numId w:val="5"/>
+        </w:numPr>
+      </w:pPr>
+      <w:r>
+        <w:t>Compare CPU performance between algorithms</w:t>
+      </w:r>
+    </w:p>
+    <w:p>
+      <w:pPr>
+        <w:pStyle w:val="ListParagraph"/>
+        <w:numPr>
+          <w:ilvl w:val="1"/>
+          <w:numId w:val="5"/>
+        </w:numPr>
+      </w:pPr>
+      <w:r>
+        <w:t>Discuss differences</w:t>
+      </w:r>
+      <w:r>
+        <w:t xml:space="preserve"> in</w:t>
+      </w:r>
+      <w:r>
+        <w:t xml:space="preserve"> performance between image resolutions</w:t>
       </w:r>
     </w:p>
     <w:p>
@@ -2992,6 +3139,7 @@
       </w:pPr>
       <w:bookmarkStart w:id="16" w:name="_Toc144892538"/>
       <w:r>
+        <w:lastRenderedPageBreak/>
         <w:t>Project control</w:t>
       </w:r>
       <w:bookmarkEnd w:id="16"/>
@@ -3013,24 +3161,28 @@
     </w:p>
     <w:p>
       <w:r>
-        <w:t>Using a dedicated image processing library or program can be used to check the functionality of the algorithms I implemented</w:t>
-      </w:r>
-      <w:r>
-        <w:t xml:space="preserve">. For the data collected, I’ll cross reference it to </w:t>
+        <w:t xml:space="preserve">Using a dedicated image processing library or program </w:t>
+      </w:r>
+      <w:r>
+        <w:t>I can</w:t>
+      </w:r>
+      <w:r>
+        <w:t xml:space="preserve"> check the functionality of the algorithms I implemented</w:t>
+      </w:r>
+      <w:r>
+        <w:t xml:space="preserve">. For the data collected, </w:t>
+      </w:r>
+      <w:r>
+        <w:t>I will</w:t>
+      </w:r>
+      <w:r>
+        <w:t xml:space="preserve"> cross reference it to </w:t>
       </w:r>
       <w:r>
         <w:t xml:space="preserve">the </w:t>
       </w:r>
       <w:r>
-        <w:t xml:space="preserve">results of studies </w:t>
-      </w:r>
-      <w:proofErr w:type="gramStart"/>
-      <w:r>
-        <w:t>similar to</w:t>
-      </w:r>
-      <w:proofErr w:type="gramEnd"/>
-      <w:r>
-        <w:t xml:space="preserve"> mine.</w:t>
+        <w:t>results of studies similar to mine.</w:t>
       </w:r>
     </w:p>
     <w:p>
@@ -3061,39 +3213,22 @@
     </w:p>
     <w:p>
       <w:r>
-        <w:t>Castaño-</w:t>
-      </w:r>
-      <w:proofErr w:type="spellStart"/>
-      <w:r>
-        <w:t>Díez</w:t>
-      </w:r>
-      <w:proofErr w:type="spellEnd"/>
-      <w:r>
-        <w:t xml:space="preserve">, D., Moser, D., </w:t>
-      </w:r>
-      <w:proofErr w:type="spellStart"/>
-      <w:r>
-        <w:t>Schoenegger</w:t>
-      </w:r>
-      <w:proofErr w:type="spellEnd"/>
-      <w:r>
-        <w:t xml:space="preserve">, A., </w:t>
-      </w:r>
-      <w:proofErr w:type="spellStart"/>
-      <w:r>
-        <w:t>Pruggnaller</w:t>
-      </w:r>
-      <w:proofErr w:type="spellEnd"/>
-      <w:r>
-        <w:t xml:space="preserve">, S. &amp; </w:t>
-      </w:r>
-      <w:proofErr w:type="spellStart"/>
-      <w:r>
-        <w:t>Frangakis</w:t>
-      </w:r>
-      <w:proofErr w:type="spellEnd"/>
-      <w:r>
-        <w:t xml:space="preserve">, A.S. 2008, "Performance evaluation of image processing algorithms on the GPU", </w:t>
+        <w:t xml:space="preserve">Solomon C. 2010, </w:t>
+      </w:r>
+      <w:r>
+        <w:rPr>
+          <w:i/>
+          <w:iCs/>
+        </w:rPr>
+        <w:t xml:space="preserve">Fundamentals of digital image processing: a practical approach with examples in Matlab, </w:t>
+      </w:r>
+      <w:r>
+        <w:t>Wiley-Blackwell.</w:t>
+      </w:r>
+    </w:p>
+    <w:p>
+      <w:r>
+        <w:t xml:space="preserve">Castaño-Díez, D., Moser, D., Schoenegger, A., Pruggnaller, S. &amp; Frangakis, A.S. 2008, "Performance evaluation of image processing algorithms on the GPU", </w:t>
       </w:r>
       <w:r>
         <w:rPr>
@@ -3107,68 +3242,89 @@
       </w:r>
     </w:p>
     <w:p>
-      <w:pPr>
-        <w:pStyle w:val="Heading1"/>
-      </w:pPr>
-      <w:bookmarkStart w:id="19" w:name="_Toc144892541"/>
-      <w:r>
-        <w:lastRenderedPageBreak/>
-        <w:t>Appendix a</w:t>
-      </w:r>
-      <w:bookmarkEnd w:id="19"/>
-    </w:p>
-    <w:p>
-      <w:pPr>
-        <w:pStyle w:val="Advice"/>
-      </w:pPr>
-      <w:r>
-        <w:t xml:space="preserve">You may </w:t>
-      </w:r>
-      <w:r>
-        <w:t>use</w:t>
-      </w:r>
-      <w:r>
-        <w:t xml:space="preserve"> one or more appendices to add useful </w:t>
-      </w:r>
-      <w:r>
-        <w:t xml:space="preserve">reference </w:t>
-      </w:r>
-      <w:r>
-        <w:t>information</w:t>
-      </w:r>
-      <w:r>
-        <w:t xml:space="preserve"> which may be relevant to other sections of the report</w:t>
-      </w:r>
-      <w:r>
-        <w:t xml:space="preserve">.  Do not use appendices </w:t>
-      </w:r>
-      <w:r>
-        <w:t xml:space="preserve">simply </w:t>
-      </w:r>
-      <w:r>
-        <w:t>as a way</w:t>
-      </w:r>
-      <w:r>
-        <w:t xml:space="preserve"> of writing more than will fit into the main document word count.</w:t>
-      </w:r>
-      <w:r>
-        <w:t xml:space="preserve">  If you don't need any appendices, then delete this whole </w:t>
-      </w:r>
-      <w:proofErr w:type="gramStart"/>
-      <w:r>
-        <w:t>section</w:t>
-      </w:r>
-      <w:proofErr w:type="gramEnd"/>
-    </w:p>
-    <w:p>
-      <w:r>
-        <w:t>Delete the red paragraphs and replace this one with your content (use the “Normal” paragraph style).</w:t>
-      </w:r>
-    </w:p>
-    <w:p/>
+      <w:r>
+        <w:t>Y. J. Zhang 1996, “A survey on evaluation methods for image segmentation”, Pattern Recognition, vol. 29, issue 8, pp. 1335-1346.</w:t>
+      </w:r>
+    </w:p>
+    <w:p>
+      <w:r>
+        <w:t xml:space="preserve">Ziou, D. and Tabbone, S., 1998. Edge detection techniques-an overview. </w:t>
+      </w:r>
+      <w:r>
+        <w:rPr>
+          <w:i/>
+          <w:iCs/>
+        </w:rPr>
+        <w:t>Pattern Recognition and Image Analysis C/C of Raspoznavaniye Obrazov I Analiz Izobrazhenii</w:t>
+      </w:r>
+      <w:r>
+        <w:t xml:space="preserve">, </w:t>
+      </w:r>
+      <w:r>
+        <w:rPr>
+          <w:i/>
+          <w:iCs/>
+        </w:rPr>
+        <w:t>8</w:t>
+      </w:r>
+      <w:r>
+        <w:t>, pp.537-559.</w:t>
+      </w:r>
+    </w:p>
+    <w:p>
+      <w:r>
+        <w:t xml:space="preserve">Verma, R. and Ali, J., 2013. A comparative study of various types of image noise and efficient noise removal techniques. </w:t>
+      </w:r>
+      <w:r>
+        <w:rPr>
+          <w:i/>
+          <w:iCs/>
+        </w:rPr>
+        <w:t>International Journal of advanced research in computer science and software engineering</w:t>
+      </w:r>
+      <w:r>
+        <w:t xml:space="preserve">, </w:t>
+      </w:r>
+      <w:r>
+        <w:rPr>
+          <w:i/>
+          <w:iCs/>
+        </w:rPr>
+        <w:t>3</w:t>
+      </w:r>
+      <w:r>
+        <w:t>(10).</w:t>
+      </w:r>
+    </w:p>
+    <w:p>
+      <w:r>
+        <w:t xml:space="preserve">Abi-Chahla F. 2008, </w:t>
+      </w:r>
+      <w:r>
+        <w:rPr>
+          <w:i/>
+          <w:iCs/>
+        </w:rPr>
+        <w:t>Nvidia’s CUDA: The End of the CPU</w:t>
+      </w:r>
+      <w:r>
+        <w:t xml:space="preserve">, </w:t>
+      </w:r>
+      <w:hyperlink r:id="rId9" w:history="1">
+        <w:r>
+          <w:rPr>
+            <w:rStyle w:val="Hyperlink"/>
+          </w:rPr>
+          <w:t>https://www.tomshardware.com/reviews/nvidia-cuda-gpu,1954.html</w:t>
+        </w:r>
+      </w:hyperlink>
+      <w:r>
+        <w:t xml:space="preserve"> [Accessed 24/10/2023]</w:t>
+      </w:r>
+    </w:p>
     <w:sectPr>
-      <w:headerReference w:type="default" r:id="rId9"/>
-      <w:footerReference w:type="default" r:id="rId10"/>
+      <w:headerReference w:type="default" r:id="rId10"/>
+      <w:footerReference w:type="default" r:id="rId11"/>
       <w:pgSz w:w="11906" w:h="16838"/>
       <w:pgMar w:top="1440" w:right="1440" w:bottom="1440" w:left="1440" w:header="708" w:footer="708" w:gutter="0"/>
       <w:cols w:space="708"/>
@@ -3313,9 +3469,9 @@
     </w:lvl>
   </w:abstractNum>
   <w:abstractNum w:abstractNumId="1" w15:restartNumberingAfterBreak="0">
-    <w:nsid w:val="267879D3"/>
+    <w:nsid w:val="13DC24FF"/>
     <w:multiLevelType w:val="hybridMultilevel"/>
-    <w:tmpl w:val="B8A671DE"/>
+    <w:tmpl w:val="F392D896"/>
     <w:lvl w:ilvl="0" w:tplc="08090001">
       <w:start w:val="1"/>
       <w:numFmt w:val="bullet"/>
@@ -3426,6 +3582,119 @@
     </w:lvl>
   </w:abstractNum>
   <w:abstractNum w:abstractNumId="2" w15:restartNumberingAfterBreak="0">
+    <w:nsid w:val="267879D3"/>
+    <w:multiLevelType w:val="hybridMultilevel"/>
+    <w:tmpl w:val="B8A671DE"/>
+    <w:lvl w:ilvl="0" w:tplc="08090001">
+      <w:start w:val="1"/>
+      <w:numFmt w:val="bullet"/>
+      <w:lvlText w:val=""/>
+      <w:lvlJc w:val="left"/>
+      <w:pPr>
+        <w:ind w:left="720" w:hanging="360"/>
+      </w:pPr>
+      <w:rPr>
+        <w:rFonts w:ascii="Symbol" w:hAnsi="Symbol" w:hint="default"/>
+      </w:rPr>
+    </w:lvl>
+    <w:lvl w:ilvl="1" w:tplc="08090003" w:tentative="1">
+      <w:start w:val="1"/>
+      <w:numFmt w:val="bullet"/>
+      <w:lvlText w:val="o"/>
+      <w:lvlJc w:val="left"/>
+      <w:pPr>
+        <w:ind w:left="1440" w:hanging="360"/>
+      </w:pPr>
+      <w:rPr>
+        <w:rFonts w:ascii="Courier New" w:hAnsi="Courier New" w:cs="Courier New" w:hint="default"/>
+      </w:rPr>
+    </w:lvl>
+    <w:lvl w:ilvl="2" w:tplc="08090005" w:tentative="1">
+      <w:start w:val="1"/>
+      <w:numFmt w:val="bullet"/>
+      <w:lvlText w:val=""/>
+      <w:lvlJc w:val="left"/>
+      <w:pPr>
+        <w:ind w:left="2160" w:hanging="360"/>
+      </w:pPr>
+      <w:rPr>
+        <w:rFonts w:ascii="Wingdings" w:hAnsi="Wingdings" w:hint="default"/>
+      </w:rPr>
+    </w:lvl>
+    <w:lvl w:ilvl="3" w:tplc="08090001" w:tentative="1">
+      <w:start w:val="1"/>
+      <w:numFmt w:val="bullet"/>
+      <w:lvlText w:val=""/>
+      <w:lvlJc w:val="left"/>
+      <w:pPr>
+        <w:ind w:left="2880" w:hanging="360"/>
+      </w:pPr>
+      <w:rPr>
+        <w:rFonts w:ascii="Symbol" w:hAnsi="Symbol" w:hint="default"/>
+      </w:rPr>
+    </w:lvl>
+    <w:lvl w:ilvl="4" w:tplc="08090003" w:tentative="1">
+      <w:start w:val="1"/>
+      <w:numFmt w:val="bullet"/>
+      <w:lvlText w:val="o"/>
+      <w:lvlJc w:val="left"/>
+      <w:pPr>
+        <w:ind w:left="3600" w:hanging="360"/>
+      </w:pPr>
+      <w:rPr>
+        <w:rFonts w:ascii="Courier New" w:hAnsi="Courier New" w:cs="Courier New" w:hint="default"/>
+      </w:rPr>
+    </w:lvl>
+    <w:lvl w:ilvl="5" w:tplc="08090005" w:tentative="1">
+      <w:start w:val="1"/>
+      <w:numFmt w:val="bullet"/>
+      <w:lvlText w:val=""/>
+      <w:lvlJc w:val="left"/>
+      <w:pPr>
+        <w:ind w:left="4320" w:hanging="360"/>
+      </w:pPr>
+      <w:rPr>
+        <w:rFonts w:ascii="Wingdings" w:hAnsi="Wingdings" w:hint="default"/>
+      </w:rPr>
+    </w:lvl>
+    <w:lvl w:ilvl="6" w:tplc="08090001" w:tentative="1">
+      <w:start w:val="1"/>
+      <w:numFmt w:val="bullet"/>
+      <w:lvlText w:val=""/>
+      <w:lvlJc w:val="left"/>
+      <w:pPr>
+        <w:ind w:left="5040" w:hanging="360"/>
+      </w:pPr>
+      <w:rPr>
+        <w:rFonts w:ascii="Symbol" w:hAnsi="Symbol" w:hint="default"/>
+      </w:rPr>
+    </w:lvl>
+    <w:lvl w:ilvl="7" w:tplc="08090003" w:tentative="1">
+      <w:start w:val="1"/>
+      <w:numFmt w:val="bullet"/>
+      <w:lvlText w:val="o"/>
+      <w:lvlJc w:val="left"/>
+      <w:pPr>
+        <w:ind w:left="5760" w:hanging="360"/>
+      </w:pPr>
+      <w:rPr>
+        <w:rFonts w:ascii="Courier New" w:hAnsi="Courier New" w:cs="Courier New" w:hint="default"/>
+      </w:rPr>
+    </w:lvl>
+    <w:lvl w:ilvl="8" w:tplc="08090005" w:tentative="1">
+      <w:start w:val="1"/>
+      <w:numFmt w:val="bullet"/>
+      <w:lvlText w:val=""/>
+      <w:lvlJc w:val="left"/>
+      <w:pPr>
+        <w:ind w:left="6480" w:hanging="360"/>
+      </w:pPr>
+      <w:rPr>
+        <w:rFonts w:ascii="Wingdings" w:hAnsi="Wingdings" w:hint="default"/>
+      </w:rPr>
+    </w:lvl>
+  </w:abstractNum>
+  <w:abstractNum w:abstractNumId="3" w15:restartNumberingAfterBreak="0">
     <w:nsid w:val="316C32C3"/>
     <w:multiLevelType w:val="multilevel"/>
     <w:tmpl w:val="98045BBC"/>
@@ -3513,7 +3782,7 @@
       </w:pPr>
     </w:lvl>
   </w:abstractNum>
-  <w:abstractNum w:abstractNumId="3" w15:restartNumberingAfterBreak="0">
+  <w:abstractNum w:abstractNumId="4" w15:restartNumberingAfterBreak="0">
     <w:nsid w:val="33B27831"/>
     <w:multiLevelType w:val="hybridMultilevel"/>
     <w:tmpl w:val="7C54206C"/>
@@ -3626,7 +3895,7 @@
       </w:rPr>
     </w:lvl>
   </w:abstractNum>
-  <w:abstractNum w:abstractNumId="4" w15:restartNumberingAfterBreak="0">
+  <w:abstractNum w:abstractNumId="5" w15:restartNumberingAfterBreak="0">
     <w:nsid w:val="45020E1C"/>
     <w:multiLevelType w:val="multilevel"/>
     <w:tmpl w:val="A724868C"/>
@@ -3713,19 +3982,22 @@
     </w:lvl>
   </w:abstractNum>
   <w:num w:numId="1" w16cid:durableId="256983069">
-    <w:abstractNumId w:val="2"/>
+    <w:abstractNumId w:val="3"/>
   </w:num>
   <w:num w:numId="2" w16cid:durableId="1173373245">
-    <w:abstractNumId w:val="4"/>
+    <w:abstractNumId w:val="5"/>
   </w:num>
   <w:num w:numId="3" w16cid:durableId="413429764">
     <w:abstractNumId w:val="0"/>
   </w:num>
   <w:num w:numId="4" w16cid:durableId="401484786">
-    <w:abstractNumId w:val="1"/>
+    <w:abstractNumId w:val="2"/>
   </w:num>
   <w:num w:numId="5" w16cid:durableId="969869109">
-    <w:abstractNumId w:val="3"/>
+    <w:abstractNumId w:val="4"/>
+  </w:num>
+  <w:num w:numId="6" w16cid:durableId="1755936479">
+    <w:abstractNumId w:val="1"/>
   </w:num>
 </w:numbering>
 </file>
@@ -4490,6 +4762,18 @@
       <w:contextualSpacing/>
     </w:pPr>
   </w:style>
+  <w:style w:type="character" w:styleId="UnresolvedMention">
+    <w:name w:val="Unresolved Mention"/>
+    <w:basedOn w:val="DefaultParagraphFont"/>
+    <w:uiPriority w:val="99"/>
+    <w:semiHidden/>
+    <w:unhideWhenUsed/>
+    <w:rsid w:val="00160626"/>
+    <w:rPr>
+      <w:color w:val="605E5C"/>
+      <w:shd w:val="clear" w:color="auto" w:fill="E1DFDD"/>
+    </w:rPr>
+  </w:style>
 </w:styles>
 </file>
 

</xml_diff>